<commit_message>
Documentación - Actualización de reuniones
Se añaden los documentos de las reuniones 13 y 14 correspondiente a la fase de elaboración iteración 2. Se realizan correcciones ortográficas y gestión SQA sobre resumen de reunión 12.
</commit_message>
<xml_diff>
--- a/Registro_Reuniones/E122-OSLO-Resumen de Reunión 12.docx
+++ b/Registro_Reuniones/E122-OSLO-Resumen de Reunión 12.docx
@@ -1,6 +1,6 @@
 
 <file path=word/document.xml><?xml version="1.0" encoding="utf-8"?>
-<w:document xmlns:ve="http://schemas.openxmlformats.org/markup-compatibility/2006" xmlns:o="urn:schemas-microsoft-com:office:office" xmlns:r="http://schemas.openxmlformats.org/officeDocument/2006/relationships" xmlns:m="http://schemas.openxmlformats.org/officeDocument/2006/math" xmlns:v="urn:schemas-microsoft-com:vml" xmlns:wp="http://schemas.openxmlformats.org/drawingml/2006/wordprocessingDrawing" xmlns:w10="urn:schemas-microsoft-com:office:word" xmlns:w="http://schemas.openxmlformats.org/wordprocessingml/2006/main" xmlns:wne="http://schemas.microsoft.com/office/word/2006/wordml">
+<w:document xmlns:wpc="http://schemas.microsoft.com/office/word/2010/wordprocessingCanvas" xmlns:cx="http://schemas.microsoft.com/office/drawing/2014/chartex" xmlns:cx1="http://schemas.microsoft.com/office/drawing/2015/9/8/chartex" xmlns:cx2="http://schemas.microsoft.com/office/drawing/2015/10/21/chartex" xmlns:cx3="http://schemas.microsoft.com/office/drawing/2016/5/9/chartex" xmlns:cx4="http://schemas.microsoft.com/office/drawing/2016/5/10/chartex" xmlns:cx5="http://schemas.microsoft.com/office/drawing/2016/5/11/chartex" xmlns:cx6="http://schemas.microsoft.com/office/drawing/2016/5/12/chartex" xmlns:cx7="http://schemas.microsoft.com/office/drawing/2016/5/13/chartex" xmlns:cx8="http://schemas.microsoft.com/office/drawing/2016/5/14/chartex" xmlns:mc="http://schemas.openxmlformats.org/markup-compatibility/2006" xmlns:aink="http://schemas.microsoft.com/office/drawing/2016/ink" xmlns:am3d="http://schemas.microsoft.com/office/drawing/2017/model3d" xmlns:o="urn:schemas-microsoft-com:office:office" xmlns:oel="http://schemas.microsoft.com/office/2019/extlst" xmlns:r="http://schemas.openxmlformats.org/officeDocument/2006/relationships" xmlns:m="http://schemas.openxmlformats.org/officeDocument/2006/math" xmlns:v="urn:schemas-microsoft-com:vml" xmlns:wp14="http://schemas.microsoft.com/office/word/2010/wordprocessingDrawing" xmlns:wp="http://schemas.openxmlformats.org/drawingml/2006/wordprocessingDrawing" xmlns:w10="urn:schemas-microsoft-com:office:word" xmlns:w="http://schemas.openxmlformats.org/wordprocessingml/2006/main" xmlns:w14="http://schemas.microsoft.com/office/word/2010/wordml" xmlns:w15="http://schemas.microsoft.com/office/word/2012/wordml" xmlns:w16cex="http://schemas.microsoft.com/office/word/2018/wordml/cex" xmlns:w16cid="http://schemas.microsoft.com/office/word/2016/wordml/cid" xmlns:w16="http://schemas.microsoft.com/office/word/2018/wordml" xmlns:w16sdtdh="http://schemas.microsoft.com/office/word/2020/wordml/sdtdatahash" xmlns:w16se="http://schemas.microsoft.com/office/word/2015/wordml/symex" xmlns:wpg="http://schemas.microsoft.com/office/word/2010/wordprocessingGroup" xmlns:wpi="http://schemas.microsoft.com/office/word/2010/wordprocessingInk" xmlns:wne="http://schemas.microsoft.com/office/word/2006/wordml" xmlns:wps="http://schemas.microsoft.com/office/word/2010/wordprocessingShape" mc:Ignorable="w14 w15 w16se w16cid w16 w16cex w16sdtdh wp14">
   <w:body>
     <w:p>
       <w:pPr>
@@ -36,8 +36,8 @@
         <w:rPr>
           <w:noProof/>
         </w:rPr>
-        <w:pict>
-          <v:rect id="_x0000_s1030" style="position:absolute;margin-left:0;margin-top:0;width:623.8pt;height:67.9pt;z-index:251656192;mso-width-percent:1050;mso-height-percent:900;mso-position-horizontal:center;mso-position-horizontal-relative:page;mso-position-vertical:bottom;mso-position-vertical-relative:page;mso-width-percent:1050;mso-height-percent:900;mso-height-relative:top-margin-area" o:allowincell="f" fillcolor="#e36c0a" strokecolor="#ed7d31">
+        <w:pict w14:anchorId="159B5F5F">
+          <v:rect id="_x0000_s2054" style="position:absolute;margin-left:0;margin-top:0;width:623.8pt;height:67.9pt;z-index:251656192;mso-width-percent:1050;mso-height-percent:900;mso-position-horizontal:center;mso-position-horizontal-relative:page;mso-position-vertical:bottom;mso-position-vertical-relative:page;mso-width-percent:1050;mso-height-percent:900;mso-height-relative:top-margin-area" o:allowincell="f" fillcolor="#e36c0a" strokecolor="#ed7d31">
             <w10:wrap anchorx="page" anchory="page"/>
           </v:rect>
         </w:pict>
@@ -46,8 +46,8 @@
         <w:rPr>
           <w:noProof/>
         </w:rPr>
-        <w:pict>
-          <v:rect id="_x0000_s1033" style="position:absolute;margin-left:38.95pt;margin-top:-20.65pt;width:7.15pt;height:882.7pt;z-index:251654144;mso-height-percent:1050;mso-position-horizontal-relative:page;mso-position-vertical-relative:page;mso-height-percent:1050" o:allowincell="f" strokecolor="#ed7d31">
+        <w:pict w14:anchorId="04A67C82">
+          <v:rect id="_x0000_s2057" style="position:absolute;margin-left:38.95pt;margin-top:-20.65pt;width:7.15pt;height:882.7pt;z-index:251654144;mso-height-percent:1050;mso-position-horizontal-relative:page;mso-position-vertical-relative:page;mso-height-percent:1050" o:allowincell="f" strokecolor="#ed7d31">
             <w10:wrap anchorx="margin" anchory="page"/>
           </v:rect>
         </w:pict>
@@ -56,8 +56,8 @@
         <w:rPr>
           <w:noProof/>
         </w:rPr>
-        <w:pict>
-          <v:rect id="_x0000_s1032" style="position:absolute;margin-left:549.2pt;margin-top:-20.65pt;width:7.15pt;height:882.7pt;z-index:251655168;mso-height-percent:1050;mso-position-horizontal-relative:page;mso-position-vertical-relative:page;mso-height-percent:1050" o:allowincell="f" strokecolor="#ed7d31">
+        <w:pict w14:anchorId="02033529">
+          <v:rect id="_x0000_s2056" style="position:absolute;margin-left:549.2pt;margin-top:-20.65pt;width:7.15pt;height:882.7pt;z-index:251655168;mso-height-percent:1050;mso-position-horizontal-relative:page;mso-position-vertical-relative:page;mso-height-percent:1050" o:allowincell="f" strokecolor="#ed7d31">
             <w10:wrap anchorx="page" anchory="page"/>
           </v:rect>
         </w:pict>
@@ -66,8 +66,8 @@
         <w:rPr>
           <w:noProof/>
         </w:rPr>
-        <w:pict>
-          <v:rect id="_x0000_s1031" style="position:absolute;margin-left:-14.45pt;margin-top:.4pt;width:623.8pt;height:67.9pt;z-index:251657216;mso-width-percent:1050;mso-height-percent:900;mso-position-horizontal-relative:page;mso-position-vertical-relative:page;mso-width-percent:1050;mso-height-percent:900;mso-height-relative:top-margin-area" o:allowincell="f" fillcolor="#e36c0a" strokecolor="#f4b083">
+        <w:pict w14:anchorId="501B26A2">
+          <v:rect id="_x0000_s2055" style="position:absolute;margin-left:-14.45pt;margin-top:.4pt;width:623.8pt;height:67.9pt;z-index:251657216;mso-width-percent:1050;mso-height-percent:900;mso-position-horizontal-relative:page;mso-position-vertical-relative:page;mso-width-percent:1050;mso-height-percent:900;mso-height-relative:top-margin-area" o:allowincell="f" fillcolor="#e36c0a" strokecolor="#f4b083">
             <w10:wrap anchorx="page" anchory="margin"/>
           </v:rect>
         </w:pict>
@@ -211,7 +211,7 @@
         <w:rPr>
           <w:noProof/>
         </w:rPr>
-        <w:pict>
+        <w:pict w14:anchorId="3CA5EC4C">
           <v:shapetype id="_x0000_t75" coordsize="21600,21600" o:spt="75" o:preferrelative="t" path="m@4@5l@4@11@9@11@9@5xe" filled="f" stroked="f">
             <v:stroke joinstyle="miter"/>
             <v:formulas>
@@ -231,7 +231,7 @@
             <v:path o:extrusionok="f" gradientshapeok="t" o:connecttype="rect"/>
             <o:lock v:ext="edit" aspectratio="t"/>
           </v:shapetype>
-          <v:shape id="Imagen 5" o:spid="_x0000_s1049" type="#_x0000_t75" style="position:absolute;left:0;text-align:left;margin-left:-.15pt;margin-top:255.15pt;width:99.25pt;height:87.8pt;z-index:251660288;visibility:visible;mso-position-horizontal-relative:margin" wrapcoords="-164 0 -164 21415 21600 21415 21600 0 -164 0">
+          <v:shape id="Imagen 5" o:spid="_x0000_s2073" type="#_x0000_t75" style="position:absolute;left:0;text-align:left;margin-left:-.15pt;margin-top:255.15pt;width:99.25pt;height:87.8pt;z-index:251660288;visibility:visible;mso-position-horizontal-relative:margin" wrapcoords="-164 0 -164 21415 21600 21415 21600 0 -164 0">
             <v:imagedata r:id="rId9" o:title=""/>
             <w10:wrap type="through" anchorx="margin"/>
           </v:shape>
@@ -242,8 +242,8 @@
           <w:i w:val="0"/>
           <w:noProof/>
         </w:rPr>
-        <w:pict>
-          <v:shape id="2 Imagen" o:spid="_x0000_s1047" type="#_x0000_t75" alt="UNPA.JPG" style="position:absolute;left:0;text-align:left;margin-left:327.65pt;margin-top:504.15pt;width:139.7pt;height:193.9pt;z-index:251658240;visibility:visible;mso-position-horizontal-relative:margin;mso-position-vertical-relative:margin" o:gfxdata="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">
+        <w:pict w14:anchorId="4466E91D">
+          <v:shape id="2 Imagen" o:spid="_x0000_s2071" type="#_x0000_t75" alt="UNPA.JPG" style="position:absolute;left:0;text-align:left;margin-left:327.65pt;margin-top:504.15pt;width:139.7pt;height:193.9pt;z-index:251658240;visibility:visible;mso-position-horizontal-relative:margin;mso-position-vertical-relative:margin" o:gfxdata="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">
             <v:imagedata r:id="rId10" o:title=""/>
             <o:lock v:ext="edit" aspectratio="f"/>
             <w10:wrap type="square" anchorx="margin" anchory="margin"/>
@@ -262,12 +262,12 @@
         <w:rPr>
           <w:noProof/>
         </w:rPr>
-        <w:pict>
+        <w:pict w14:anchorId="3B09DEA5">
           <v:shapetype id="_x0000_t202" coordsize="21600,21600" o:spt="202" path="m,l,21600r21600,l21600,xe">
             <v:stroke joinstyle="miter"/>
             <v:path gradientshapeok="t" o:connecttype="rect"/>
           </v:shapetype>
-          <v:shape id="_x0000_s1044" type="#_x0000_t202" style="position:absolute;left:0;text-align:left;margin-left:281.7pt;margin-top:5.3pt;width:161.25pt;height:577.65pt;z-index:251659264;mso-position-horizontal-relative:margin;mso-position-vertical-relative:margin">
+          <v:shape id="_x0000_s2068" type="#_x0000_t202" style="position:absolute;left:0;text-align:left;margin-left:281.7pt;margin-top:5.3pt;width:161.25pt;height:577.65pt;z-index:251659264;mso-position-horizontal-relative:margin;mso-position-vertical-relative:margin">
             <v:textbox>
               <w:txbxContent>
                 <w:p>
@@ -294,8 +294,8 @@
           <w:noProof/>
           <w:lang w:eastAsia="es-ES"/>
         </w:rPr>
-        <w:pict>
-          <v:rect id="_x0000_s1041" style="position:absolute;left:0;text-align:left;margin-left:315.7pt;margin-top:-76.25pt;width:195.35pt;height:844.9pt;z-index:-251655168;mso-position-horizontal-relative:margin;mso-position-vertical-relative:margin" fillcolor="#e36c0a" strokecolor="#ed7d31">
+        <w:pict w14:anchorId="04AF2302">
+          <v:rect id="_x0000_s2065" style="position:absolute;left:0;text-align:left;margin-left:315.7pt;margin-top:-76.25pt;width:195.35pt;height:844.9pt;z-index:-251655168;mso-position-horizontal-relative:margin;mso-position-vertical-relative:margin" fillcolor="#e36c0a" strokecolor="#ed7d31">
             <w10:wrap type="square" anchorx="margin" anchory="margin"/>
           </v:rect>
         </w:pict>
@@ -317,7 +317,7 @@
     </w:p>
     <w:p>
       <w:pPr>
-        <w:pStyle w:val="TtulodeTDC"/>
+        <w:pStyle w:val="TtuloTDC"/>
       </w:pPr>
       <w:r>
         <w:t xml:space="preserve">Tabla de </w:t>
@@ -1684,24 +1684,7 @@
         <w:rPr>
           <w:lang w:eastAsia="es-ES"/>
         </w:rPr>
-        <w:t xml:space="preserve">Convoca </w:t>
-      </w:r>
-      <w:smartTag w:uri="urn:schemas-microsoft-com:office:smarttags" w:element="PersonName">
-        <w:smartTagPr>
-          <w:attr w:name="ProductID" w:val="la Reuni￳n"/>
-        </w:smartTagPr>
-        <w:r>
-          <w:rPr>
-            <w:lang w:eastAsia="es-ES"/>
-          </w:rPr>
-          <w:t>la Reunión</w:t>
-        </w:r>
-      </w:smartTag>
-      <w:r>
-        <w:rPr>
-          <w:lang w:eastAsia="es-ES"/>
-        </w:rPr>
-        <w:t>:</w:t>
+        <w:t>Convoca la Reunión:</w:t>
       </w:r>
       <w:bookmarkEnd w:id="1"/>
       <w:bookmarkEnd w:id="2"/>
@@ -1899,7 +1882,7 @@
         <w:t xml:space="preserve"> </w:t>
       </w:r>
       <w:r>
-        <w:t>A</w:t>
+        <w:t>P</w:t>
       </w:r>
       <w:r>
         <w:t>M</w:t>
@@ -2238,7 +2221,7 @@
           <w:left w:w="70" w:type="dxa"/>
           <w:right w:w="70" w:type="dxa"/>
         </w:tblCellMar>
-        <w:tblLook w:val="0000"/>
+        <w:tblLook w:val="0000" w:firstRow="0" w:lastRow="0" w:firstColumn="0" w:lastColumn="0" w:noHBand="0" w:noVBand="0"/>
       </w:tblPr>
       <w:tblGrid>
         <w:gridCol w:w="1542"/>
@@ -3054,7 +3037,7 @@
           <w:left w:w="70" w:type="dxa"/>
           <w:right w:w="70" w:type="dxa"/>
         </w:tblCellMar>
-        <w:tblLook w:val="0000"/>
+        <w:tblLook w:val="0000" w:firstRow="0" w:lastRow="0" w:firstColumn="0" w:lastColumn="0" w:noHBand="0" w:noVBand="0"/>
       </w:tblPr>
       <w:tblGrid>
         <w:gridCol w:w="3544"/>
@@ -3774,7 +3757,7 @@
           <w:left w:w="70" w:type="dxa"/>
           <w:right w:w="70" w:type="dxa"/>
         </w:tblCellMar>
-        <w:tblLook w:val="0000"/>
+        <w:tblLook w:val="0000" w:firstRow="0" w:lastRow="0" w:firstColumn="0" w:lastColumn="0" w:noHBand="0" w:noVBand="0"/>
       </w:tblPr>
       <w:tblGrid>
         <w:gridCol w:w="5060"/>
@@ -4600,10 +4583,7 @@
               <w:ind w:left="0" w:firstLine="0"/>
             </w:pPr>
             <w:r>
-              <w:t>Oyarzo Malena</w:t>
-            </w:r>
-            <w:r>
-              <w:t xml:space="preserve">, </w:t>
+              <w:t xml:space="preserve">Oyarzo Malena, </w:t>
             </w:r>
             <w:r>
               <w:t>Levipichun Emilio.</w:t>
@@ -4704,7 +4684,13 @@
         <w:t>15</w:t>
       </w:r>
       <w:r>
-        <w:t xml:space="preserve"> AM </w:t>
+        <w:t xml:space="preserve"> </w:t>
+      </w:r>
+      <w:r>
+        <w:t>P</w:t>
+      </w:r>
+      <w:r>
+        <w:t xml:space="preserve">M </w:t>
       </w:r>
     </w:p>
     <w:p>
@@ -4799,8 +4785,8 @@
 </file>
 
 <file path=word/endnotes.xml><?xml version="1.0" encoding="utf-8"?>
-<w:endnotes xmlns:ve="http://schemas.openxmlformats.org/markup-compatibility/2006" xmlns:o="urn:schemas-microsoft-com:office:office" xmlns:r="http://schemas.openxmlformats.org/officeDocument/2006/relationships" xmlns:m="http://schemas.openxmlformats.org/officeDocument/2006/math" xmlns:v="urn:schemas-microsoft-com:vml" xmlns:wp="http://schemas.openxmlformats.org/drawingml/2006/wordprocessingDrawing" xmlns:w10="urn:schemas-microsoft-com:office:word" xmlns:w="http://schemas.openxmlformats.org/wordprocessingml/2006/main" xmlns:wne="http://schemas.microsoft.com/office/word/2006/wordml">
-  <w:endnote w:type="separator" w:id="0">
+<w:endnotes xmlns:wpc="http://schemas.microsoft.com/office/word/2010/wordprocessingCanvas" xmlns:cx="http://schemas.microsoft.com/office/drawing/2014/chartex" xmlns:cx1="http://schemas.microsoft.com/office/drawing/2015/9/8/chartex" xmlns:cx2="http://schemas.microsoft.com/office/drawing/2015/10/21/chartex" xmlns:cx3="http://schemas.microsoft.com/office/drawing/2016/5/9/chartex" xmlns:cx4="http://schemas.microsoft.com/office/drawing/2016/5/10/chartex" xmlns:cx5="http://schemas.microsoft.com/office/drawing/2016/5/11/chartex" xmlns:cx6="http://schemas.microsoft.com/office/drawing/2016/5/12/chartex" xmlns:cx7="http://schemas.microsoft.com/office/drawing/2016/5/13/chartex" xmlns:cx8="http://schemas.microsoft.com/office/drawing/2016/5/14/chartex" xmlns:mc="http://schemas.openxmlformats.org/markup-compatibility/2006" xmlns:aink="http://schemas.microsoft.com/office/drawing/2016/ink" xmlns:am3d="http://schemas.microsoft.com/office/drawing/2017/model3d" xmlns:o="urn:schemas-microsoft-com:office:office" xmlns:oel="http://schemas.microsoft.com/office/2019/extlst" xmlns:r="http://schemas.openxmlformats.org/officeDocument/2006/relationships" xmlns:m="http://schemas.openxmlformats.org/officeDocument/2006/math" xmlns:v="urn:schemas-microsoft-com:vml" xmlns:wp14="http://schemas.microsoft.com/office/word/2010/wordprocessingDrawing" xmlns:wp="http://schemas.openxmlformats.org/drawingml/2006/wordprocessingDrawing" xmlns:w10="urn:schemas-microsoft-com:office:word" xmlns:w="http://schemas.openxmlformats.org/wordprocessingml/2006/main" xmlns:w14="http://schemas.microsoft.com/office/word/2010/wordml" xmlns:w15="http://schemas.microsoft.com/office/word/2012/wordml" xmlns:w16cex="http://schemas.microsoft.com/office/word/2018/wordml/cex" xmlns:w16cid="http://schemas.microsoft.com/office/word/2016/wordml/cid" xmlns:w16="http://schemas.microsoft.com/office/word/2018/wordml" xmlns:w16sdtdh="http://schemas.microsoft.com/office/word/2020/wordml/sdtdatahash" xmlns:w16se="http://schemas.microsoft.com/office/word/2015/wordml/symex" xmlns:wpg="http://schemas.microsoft.com/office/word/2010/wordprocessingGroup" xmlns:wpi="http://schemas.microsoft.com/office/word/2010/wordprocessingInk" xmlns:wne="http://schemas.microsoft.com/office/word/2006/wordml" xmlns:wps="http://schemas.microsoft.com/office/word/2010/wordprocessingShape" mc:Ignorable="w14 w15 w16se w16cid w16 w16cex w16sdtdh wp14">
+  <w:endnote w:type="separator" w:id="-1">
     <w:p>
       <w:pPr>
         <w:spacing w:before="0" w:line="240" w:lineRule="auto"/>
@@ -4811,7 +4797,7 @@
     </w:p>
     <w:p/>
   </w:endnote>
-  <w:endnote w:type="continuationSeparator" w:id="1">
+  <w:endnote w:type="continuationSeparator" w:id="0">
     <w:p>
       <w:pPr>
         <w:spacing w:before="0" w:line="240" w:lineRule="auto"/>
@@ -4826,7 +4812,7 @@
 </file>
 
 <file path=word/footer1.xml><?xml version="1.0" encoding="utf-8"?>
-<w:ftr xmlns:ve="http://schemas.openxmlformats.org/markup-compatibility/2006" xmlns:o="urn:schemas-microsoft-com:office:office" xmlns:r="http://schemas.openxmlformats.org/officeDocument/2006/relationships" xmlns:m="http://schemas.openxmlformats.org/officeDocument/2006/math" xmlns:v="urn:schemas-microsoft-com:vml" xmlns:wp="http://schemas.openxmlformats.org/drawingml/2006/wordprocessingDrawing" xmlns:w10="urn:schemas-microsoft-com:office:word" xmlns:w="http://schemas.openxmlformats.org/wordprocessingml/2006/main" xmlns:wne="http://schemas.microsoft.com/office/word/2006/wordml">
+<w:ftr xmlns:wpc="http://schemas.microsoft.com/office/word/2010/wordprocessingCanvas" xmlns:cx="http://schemas.microsoft.com/office/drawing/2014/chartex" xmlns:cx1="http://schemas.microsoft.com/office/drawing/2015/9/8/chartex" xmlns:cx2="http://schemas.microsoft.com/office/drawing/2015/10/21/chartex" xmlns:cx3="http://schemas.microsoft.com/office/drawing/2016/5/9/chartex" xmlns:cx4="http://schemas.microsoft.com/office/drawing/2016/5/10/chartex" xmlns:cx5="http://schemas.microsoft.com/office/drawing/2016/5/11/chartex" xmlns:cx6="http://schemas.microsoft.com/office/drawing/2016/5/12/chartex" xmlns:cx7="http://schemas.microsoft.com/office/drawing/2016/5/13/chartex" xmlns:cx8="http://schemas.microsoft.com/office/drawing/2016/5/14/chartex" xmlns:mc="http://schemas.openxmlformats.org/markup-compatibility/2006" xmlns:aink="http://schemas.microsoft.com/office/drawing/2016/ink" xmlns:am3d="http://schemas.microsoft.com/office/drawing/2017/model3d" xmlns:o="urn:schemas-microsoft-com:office:office" xmlns:oel="http://schemas.microsoft.com/office/2019/extlst" xmlns:r="http://schemas.openxmlformats.org/officeDocument/2006/relationships" xmlns:m="http://schemas.openxmlformats.org/officeDocument/2006/math" xmlns:v="urn:schemas-microsoft-com:vml" xmlns:wp14="http://schemas.microsoft.com/office/word/2010/wordprocessingDrawing" xmlns:wp="http://schemas.openxmlformats.org/drawingml/2006/wordprocessingDrawing" xmlns:w10="urn:schemas-microsoft-com:office:word" xmlns:w="http://schemas.openxmlformats.org/wordprocessingml/2006/main" xmlns:w14="http://schemas.microsoft.com/office/word/2010/wordml" xmlns:w15="http://schemas.microsoft.com/office/word/2012/wordml" xmlns:w16cex="http://schemas.microsoft.com/office/word/2018/wordml/cex" xmlns:w16cid="http://schemas.microsoft.com/office/word/2016/wordml/cid" xmlns:w16="http://schemas.microsoft.com/office/word/2018/wordml" xmlns:w16sdtdh="http://schemas.microsoft.com/office/word/2020/wordml/sdtdatahash" xmlns:w16se="http://schemas.microsoft.com/office/word/2015/wordml/symex" xmlns:wpg="http://schemas.microsoft.com/office/word/2010/wordprocessingGroup" xmlns:wpi="http://schemas.microsoft.com/office/word/2010/wordprocessingInk" xmlns:wne="http://schemas.microsoft.com/office/word/2006/wordml" xmlns:wps="http://schemas.microsoft.com/office/word/2010/wordprocessingShape" mc:Ignorable="w14 w15 w16se w16cid w16 w16cex w16sdtdh wp14">
   <w:p>
     <w:pPr>
       <w:tabs>
@@ -4841,12 +4827,12 @@
         <w:noProof/>
         <w:lang w:eastAsia="es-ES"/>
       </w:rPr>
-      <w:pict>
+      <w:pict w14:anchorId="060E4641">
         <v:shapetype id="_x0000_t32" coordsize="21600,21600" o:spt="32" o:oned="t" path="m,l21600,21600e" filled="f">
           <v:path arrowok="t" fillok="f" o:connecttype="none"/>
           <o:lock v:ext="edit" shapetype="t"/>
         </v:shapetype>
-        <v:shape id="_x0000_s2094" type="#_x0000_t32" style="position:absolute;left:0;text-align:left;margin-left:-84.3pt;margin-top:-9.35pt;width:600.75pt;height:0;z-index:251663360" o:connectortype="straight"/>
+        <v:shape id="_x0000_s1070" type="#_x0000_t32" style="position:absolute;left:0;text-align:left;margin-left:-84.3pt;margin-top:-9.35pt;width:600.75pt;height:0;z-index:251663360" o:connectortype="straight"/>
       </w:pict>
     </w:r>
     <w:r>
@@ -4860,8 +4846,8 @@
         <w:noProof/>
         <w:lang w:eastAsia="es-ES"/>
       </w:rPr>
-      <w:pict>
-        <v:rect id="_x0000_s2074" style="position:absolute;left:0;text-align:left;margin-left:38.95pt;margin-top:778.55pt;width:7.15pt;height:62.95pt;z-index:251655168;mso-height-percent:900;mso-position-horizontal-relative:page;mso-position-vertical-relative:page;mso-height-percent:900;mso-height-relative:bottom-margin-area" fillcolor="#f4b083" strokecolor="#ed7d31">
+      <w:pict w14:anchorId="6CA9CE9A">
+        <v:rect id="_x0000_s1050" style="position:absolute;left:0;text-align:left;margin-left:38.95pt;margin-top:778.55pt;width:7.15pt;height:62.95pt;z-index:251655168;mso-height-percent:900;mso-position-horizontal-relative:page;mso-position-vertical-relative:page;mso-height-percent:900;mso-height-relative:bottom-margin-area" fillcolor="#f4b083" strokecolor="#ed7d31">
           <w10:wrap anchorx="margin" anchory="page"/>
         </v:rect>
       </w:pict>
@@ -4960,8 +4946,8 @@
         <w:noProof/>
         <w:lang w:eastAsia="zh-TW"/>
       </w:rPr>
-      <w:pict>
-        <v:rect id="_x0000_s2059" style="position:absolute;left:0;text-align:left;margin-left:549.2pt;margin-top:778.55pt;width:7.15pt;height:62.95pt;z-index:251654144;mso-height-percent:900;mso-position-horizontal-relative:page;mso-position-vertical-relative:page;mso-height-percent:900;mso-height-relative:bottom-margin-area" fillcolor="#ed7d31" strokecolor="#ed7d31">
+      <w:pict w14:anchorId="4967E37B">
+        <v:rect id="_x0000_s1035" style="position:absolute;left:0;text-align:left;margin-left:549.2pt;margin-top:778.55pt;width:7.15pt;height:62.95pt;z-index:251654144;mso-height-percent:900;mso-position-horizontal-relative:page;mso-position-vertical-relative:page;mso-height-percent:900;mso-height-relative:bottom-margin-area" fillcolor="#ed7d31" strokecolor="#ed7d31">
           <w10:wrap anchorx="page" anchory="page"/>
         </v:rect>
       </w:pict>
@@ -4971,8 +4957,8 @@
 </file>
 
 <file path=word/footnotes.xml><?xml version="1.0" encoding="utf-8"?>
-<w:footnotes xmlns:ve="http://schemas.openxmlformats.org/markup-compatibility/2006" xmlns:o="urn:schemas-microsoft-com:office:office" xmlns:r="http://schemas.openxmlformats.org/officeDocument/2006/relationships" xmlns:m="http://schemas.openxmlformats.org/officeDocument/2006/math" xmlns:v="urn:schemas-microsoft-com:vml" xmlns:wp="http://schemas.openxmlformats.org/drawingml/2006/wordprocessingDrawing" xmlns:w10="urn:schemas-microsoft-com:office:word" xmlns:w="http://schemas.openxmlformats.org/wordprocessingml/2006/main" xmlns:wne="http://schemas.microsoft.com/office/word/2006/wordml">
-  <w:footnote w:type="separator" w:id="0">
+<w:footnotes xmlns:wpc="http://schemas.microsoft.com/office/word/2010/wordprocessingCanvas" xmlns:cx="http://schemas.microsoft.com/office/drawing/2014/chartex" xmlns:cx1="http://schemas.microsoft.com/office/drawing/2015/9/8/chartex" xmlns:cx2="http://schemas.microsoft.com/office/drawing/2015/10/21/chartex" xmlns:cx3="http://schemas.microsoft.com/office/drawing/2016/5/9/chartex" xmlns:cx4="http://schemas.microsoft.com/office/drawing/2016/5/10/chartex" xmlns:cx5="http://schemas.microsoft.com/office/drawing/2016/5/11/chartex" xmlns:cx6="http://schemas.microsoft.com/office/drawing/2016/5/12/chartex" xmlns:cx7="http://schemas.microsoft.com/office/drawing/2016/5/13/chartex" xmlns:cx8="http://schemas.microsoft.com/office/drawing/2016/5/14/chartex" xmlns:mc="http://schemas.openxmlformats.org/markup-compatibility/2006" xmlns:aink="http://schemas.microsoft.com/office/drawing/2016/ink" xmlns:am3d="http://schemas.microsoft.com/office/drawing/2017/model3d" xmlns:o="urn:schemas-microsoft-com:office:office" xmlns:oel="http://schemas.microsoft.com/office/2019/extlst" xmlns:r="http://schemas.openxmlformats.org/officeDocument/2006/relationships" xmlns:m="http://schemas.openxmlformats.org/officeDocument/2006/math" xmlns:v="urn:schemas-microsoft-com:vml" xmlns:wp14="http://schemas.microsoft.com/office/word/2010/wordprocessingDrawing" xmlns:wp="http://schemas.openxmlformats.org/drawingml/2006/wordprocessingDrawing" xmlns:w10="urn:schemas-microsoft-com:office:word" xmlns:w="http://schemas.openxmlformats.org/wordprocessingml/2006/main" xmlns:w14="http://schemas.microsoft.com/office/word/2010/wordml" xmlns:w15="http://schemas.microsoft.com/office/word/2012/wordml" xmlns:w16cex="http://schemas.microsoft.com/office/word/2018/wordml/cex" xmlns:w16cid="http://schemas.microsoft.com/office/word/2016/wordml/cid" xmlns:w16="http://schemas.microsoft.com/office/word/2018/wordml" xmlns:w16sdtdh="http://schemas.microsoft.com/office/word/2020/wordml/sdtdatahash" xmlns:w16se="http://schemas.microsoft.com/office/word/2015/wordml/symex" xmlns:wpg="http://schemas.microsoft.com/office/word/2010/wordprocessingGroup" xmlns:wpi="http://schemas.microsoft.com/office/word/2010/wordprocessingInk" xmlns:wne="http://schemas.microsoft.com/office/word/2006/wordml" xmlns:wps="http://schemas.microsoft.com/office/word/2010/wordprocessingShape" mc:Ignorable="w14 w15 w16se w16cid w16 w16cex w16sdtdh wp14">
+  <w:footnote w:type="separator" w:id="-1">
     <w:p>
       <w:pPr>
         <w:spacing w:before="0" w:line="240" w:lineRule="auto"/>
@@ -4983,7 +4969,7 @@
     </w:p>
     <w:p/>
   </w:footnote>
-  <w:footnote w:type="continuationSeparator" w:id="1">
+  <w:footnote w:type="continuationSeparator" w:id="0">
     <w:p>
       <w:pPr>
         <w:spacing w:before="0" w:line="240" w:lineRule="auto"/>
@@ -4998,7 +4984,7 @@
 </file>
 
 <file path=word/header1.xml><?xml version="1.0" encoding="utf-8"?>
-<w:hdr xmlns:ve="http://schemas.openxmlformats.org/markup-compatibility/2006" xmlns:o="urn:schemas-microsoft-com:office:office" xmlns:r="http://schemas.openxmlformats.org/officeDocument/2006/relationships" xmlns:m="http://schemas.openxmlformats.org/officeDocument/2006/math" xmlns:v="urn:schemas-microsoft-com:vml" xmlns:wp="http://schemas.openxmlformats.org/drawingml/2006/wordprocessingDrawing" xmlns:w10="urn:schemas-microsoft-com:office:word" xmlns:w="http://schemas.openxmlformats.org/wordprocessingml/2006/main" xmlns:wne="http://schemas.microsoft.com/office/word/2006/wordml">
+<w:hdr xmlns:wpc="http://schemas.microsoft.com/office/word/2010/wordprocessingCanvas" xmlns:cx="http://schemas.microsoft.com/office/drawing/2014/chartex" xmlns:cx1="http://schemas.microsoft.com/office/drawing/2015/9/8/chartex" xmlns:cx2="http://schemas.microsoft.com/office/drawing/2015/10/21/chartex" xmlns:cx3="http://schemas.microsoft.com/office/drawing/2016/5/9/chartex" xmlns:cx4="http://schemas.microsoft.com/office/drawing/2016/5/10/chartex" xmlns:cx5="http://schemas.microsoft.com/office/drawing/2016/5/11/chartex" xmlns:cx6="http://schemas.microsoft.com/office/drawing/2016/5/12/chartex" xmlns:cx7="http://schemas.microsoft.com/office/drawing/2016/5/13/chartex" xmlns:cx8="http://schemas.microsoft.com/office/drawing/2016/5/14/chartex" xmlns:mc="http://schemas.openxmlformats.org/markup-compatibility/2006" xmlns:aink="http://schemas.microsoft.com/office/drawing/2016/ink" xmlns:am3d="http://schemas.microsoft.com/office/drawing/2017/model3d" xmlns:o="urn:schemas-microsoft-com:office:office" xmlns:oel="http://schemas.microsoft.com/office/2019/extlst" xmlns:r="http://schemas.openxmlformats.org/officeDocument/2006/relationships" xmlns:m="http://schemas.openxmlformats.org/officeDocument/2006/math" xmlns:v="urn:schemas-microsoft-com:vml" xmlns:wp14="http://schemas.microsoft.com/office/word/2010/wordprocessingDrawing" xmlns:wp="http://schemas.openxmlformats.org/drawingml/2006/wordprocessingDrawing" xmlns:w10="urn:schemas-microsoft-com:office:word" xmlns:w="http://schemas.openxmlformats.org/wordprocessingml/2006/main" xmlns:w14="http://schemas.microsoft.com/office/word/2010/wordml" xmlns:w15="http://schemas.microsoft.com/office/word/2012/wordml" xmlns:w16cex="http://schemas.microsoft.com/office/word/2018/wordml/cex" xmlns:w16cid="http://schemas.microsoft.com/office/word/2016/wordml/cid" xmlns:w16="http://schemas.microsoft.com/office/word/2018/wordml" xmlns:w16sdtdh="http://schemas.microsoft.com/office/word/2020/wordml/sdtdatahash" xmlns:w16se="http://schemas.microsoft.com/office/word/2015/wordml/symex" xmlns:wpg="http://schemas.microsoft.com/office/word/2010/wordprocessingGroup" xmlns:wpi="http://schemas.microsoft.com/office/word/2010/wordprocessingInk" xmlns:wne="http://schemas.microsoft.com/office/word/2006/wordml" xmlns:wps="http://schemas.microsoft.com/office/word/2010/wordprocessingShape" mc:Ignorable="w14 w15 w16se w16cid w16 w16cex w16sdtdh wp14">
   <w:p>
     <w:pPr>
       <w:pStyle w:val="Encabezado"/>
@@ -5010,7 +4996,7 @@
       <w:rPr>
         <w:noProof/>
       </w:rPr>
-      <w:pict>
+      <w:pict w14:anchorId="3F8F8F7E">
         <v:shapetype id="_x0000_t75" coordsize="21600,21600" o:spt="75" o:preferrelative="t" path="m@4@5l@4@11@9@11@9@5xe" filled="f" stroked="f">
           <v:stroke joinstyle="miter"/>
           <v:formulas>
@@ -5030,7 +5016,7 @@
           <v:path o:extrusionok="f" gradientshapeok="t" o:connecttype="rect"/>
           <o:lock v:ext="edit" aspectratio="t"/>
         </v:shapetype>
-        <v:shape id="Imagen 10" o:spid="_x0000_s2092" type="#_x0000_t75" style="position:absolute;left:0;text-align:left;margin-left:408.25pt;margin-top:-16pt;width:43.65pt;height:38.55pt;z-index:251661312;visibility:visible" wrapcoords="-372 0 -372 21176 21600 21176 21600 0 -372 0">
+        <v:shape id="Imagen 10" o:spid="_x0000_s1068" type="#_x0000_t75" style="position:absolute;left:0;text-align:left;margin-left:408.25pt;margin-top:-16pt;width:43.65pt;height:38.55pt;z-index:251661312;visibility:visible" wrapcoords="-372 0 -372 21176 21600 21176 21600 0 -372 0">
           <v:imagedata r:id="rId1" o:title=""/>
           <w10:wrap type="through"/>
         </v:shape>
@@ -5065,12 +5051,12 @@
         <w:szCs w:val="36"/>
         <w:lang w:eastAsia="es-ES"/>
       </w:rPr>
-      <w:pict>
+      <w:pict w14:anchorId="0180B5F6">
         <v:shapetype id="_x0000_t32" coordsize="21600,21600" o:spt="32" o:oned="t" path="m,l21600,21600e" filled="f">
           <v:path arrowok="t" fillok="f" o:connecttype="none"/>
           <o:lock v:ext="edit" shapetype="t"/>
         </v:shapetype>
-        <v:shape id="_x0000_s2093" type="#_x0000_t32" style="position:absolute;margin-left:-82.8pt;margin-top:23.05pt;width:592.15pt;height:0;z-index:251662336" o:connectortype="straight"/>
+        <v:shape id="_x0000_s1069" type="#_x0000_t32" style="position:absolute;margin-left:-82.8pt;margin-top:23.05pt;width:592.15pt;height:0;z-index:251662336" o:connectortype="straight"/>
       </w:pict>
     </w:r>
     <w:r>
@@ -5079,8 +5065,8 @@
         <w:noProof/>
         <w:szCs w:val="36"/>
       </w:rPr>
-      <w:pict>
-        <v:shape id="1 Imagen" o:spid="_x0000_s2090" type="#_x0000_t75" alt="UNPA.JPG" style="position:absolute;margin-left:-37.05pt;margin-top:-67.75pt;width:33.5pt;height:52.5pt;z-index:251660288;visibility:visible;mso-position-horizontal-relative:margin;mso-position-vertical-relative:margin">
+      <w:pict w14:anchorId="41D14209">
+        <v:shape id="1 Imagen" o:spid="_x0000_s1066" type="#_x0000_t75" alt="UNPA.JPG" style="position:absolute;margin-left:-37.05pt;margin-top:-67.75pt;width:33.5pt;height:52.5pt;z-index:251660288;visibility:visible;mso-position-horizontal-relative:margin;mso-position-vertical-relative:margin">
           <v:imagedata r:id="rId2" o:title="UNPA"/>
           <w10:wrap type="square" anchorx="margin" anchory="margin"/>
         </v:shape>
@@ -5093,8 +5079,8 @@
         <w:szCs w:val="36"/>
         <w:lang w:eastAsia="es-ES"/>
       </w:rPr>
-      <w:pict>
-        <v:rect id="_x0000_s2089" style="position:absolute;margin-left:39.3pt;margin-top:.4pt;width:7.15pt;height:62.95pt;z-index:251659264;mso-height-percent:900;mso-position-horizontal-relative:page;mso-position-vertical-relative:page;mso-height-percent:900;mso-height-relative:bottom-margin-area" fillcolor="#ed7d31" strokecolor="#ed7d31">
+      <w:pict w14:anchorId="13DF186F">
+        <v:rect id="_x0000_s1065" style="position:absolute;margin-left:39.3pt;margin-top:.4pt;width:7.15pt;height:62.95pt;z-index:251659264;mso-height-percent:900;mso-position-horizontal-relative:page;mso-position-vertical-relative:page;mso-height-percent:900;mso-height-relative:bottom-margin-area" fillcolor="#ed7d31" strokecolor="#ed7d31">
           <w10:wrap anchorx="margin" anchory="page"/>
         </v:rect>
       </w:pict>
@@ -5106,8 +5092,8 @@
         <w:szCs w:val="36"/>
         <w:lang w:eastAsia="es-ES"/>
       </w:rPr>
-      <w:pict>
-        <v:rect id="_x0000_s2082" style="position:absolute;margin-left:549.6pt;margin-top:.4pt;width:7.15pt;height:62.95pt;z-index:251657216;mso-height-percent:900;mso-position-horizontal-relative:page;mso-position-vertical-relative:page;mso-height-percent:900;mso-height-relative:bottom-margin-area" fillcolor="#f4b083" strokecolor="#ed7d31">
+      <w:pict w14:anchorId="70B90C00">
+        <v:rect id="_x0000_s1058" style="position:absolute;margin-left:549.6pt;margin-top:.4pt;width:7.15pt;height:62.95pt;z-index:251657216;mso-height-percent:900;mso-position-horizontal-relative:page;mso-position-vertical-relative:page;mso-height-percent:900;mso-height-relative:bottom-margin-area" fillcolor="#f4b083" strokecolor="#ed7d31">
           <w10:wrap anchorx="margin" anchory="page"/>
         </v:rect>
       </w:pict>
@@ -5131,8 +5117,8 @@
 </file>
 
 <file path=word/numbering.xml><?xml version="1.0" encoding="utf-8"?>
-<w:numbering xmlns:ve="http://schemas.openxmlformats.org/markup-compatibility/2006" xmlns:o="urn:schemas-microsoft-com:office:office" xmlns:r="http://schemas.openxmlformats.org/officeDocument/2006/relationships" xmlns:m="http://schemas.openxmlformats.org/officeDocument/2006/math" xmlns:v="urn:schemas-microsoft-com:vml" xmlns:wp="http://schemas.openxmlformats.org/drawingml/2006/wordprocessingDrawing" xmlns:w10="urn:schemas-microsoft-com:office:word" xmlns:w="http://schemas.openxmlformats.org/wordprocessingml/2006/main" xmlns:wne="http://schemas.microsoft.com/office/word/2006/wordml">
-  <w:abstractNum w:abstractNumId="0">
+<w:numbering xmlns:wpc="http://schemas.microsoft.com/office/word/2010/wordprocessingCanvas" xmlns:cx="http://schemas.microsoft.com/office/drawing/2014/chartex" xmlns:cx1="http://schemas.microsoft.com/office/drawing/2015/9/8/chartex" xmlns:cx2="http://schemas.microsoft.com/office/drawing/2015/10/21/chartex" xmlns:cx3="http://schemas.microsoft.com/office/drawing/2016/5/9/chartex" xmlns:cx4="http://schemas.microsoft.com/office/drawing/2016/5/10/chartex" xmlns:cx5="http://schemas.microsoft.com/office/drawing/2016/5/11/chartex" xmlns:cx6="http://schemas.microsoft.com/office/drawing/2016/5/12/chartex" xmlns:cx7="http://schemas.microsoft.com/office/drawing/2016/5/13/chartex" xmlns:cx8="http://schemas.microsoft.com/office/drawing/2016/5/14/chartex" xmlns:mc="http://schemas.openxmlformats.org/markup-compatibility/2006" xmlns:aink="http://schemas.microsoft.com/office/drawing/2016/ink" xmlns:am3d="http://schemas.microsoft.com/office/drawing/2017/model3d" xmlns:o="urn:schemas-microsoft-com:office:office" xmlns:oel="http://schemas.microsoft.com/office/2019/extlst" xmlns:r="http://schemas.openxmlformats.org/officeDocument/2006/relationships" xmlns:m="http://schemas.openxmlformats.org/officeDocument/2006/math" xmlns:v="urn:schemas-microsoft-com:vml" xmlns:wp14="http://schemas.microsoft.com/office/word/2010/wordprocessingDrawing" xmlns:wp="http://schemas.openxmlformats.org/drawingml/2006/wordprocessingDrawing" xmlns:w10="urn:schemas-microsoft-com:office:word" xmlns:w="http://schemas.openxmlformats.org/wordprocessingml/2006/main" xmlns:w14="http://schemas.microsoft.com/office/word/2010/wordml" xmlns:w15="http://schemas.microsoft.com/office/word/2012/wordml" xmlns:w16cex="http://schemas.microsoft.com/office/word/2018/wordml/cex" xmlns:w16cid="http://schemas.microsoft.com/office/word/2016/wordml/cid" xmlns:w16="http://schemas.microsoft.com/office/word/2018/wordml" xmlns:w16sdtdh="http://schemas.microsoft.com/office/word/2020/wordml/sdtdatahash" xmlns:w16se="http://schemas.microsoft.com/office/word/2015/wordml/symex" xmlns:wpg="http://schemas.microsoft.com/office/word/2010/wordprocessingGroup" xmlns:wpi="http://schemas.microsoft.com/office/word/2010/wordprocessingInk" xmlns:wne="http://schemas.microsoft.com/office/word/2006/wordml" xmlns:wps="http://schemas.microsoft.com/office/word/2010/wordprocessingShape" mc:Ignorable="w14 w15 w16se w16cid w16 w16cex w16sdtdh wp14">
+  <w:abstractNum w:abstractNumId="0" w15:restartNumberingAfterBreak="0">
     <w:nsid w:val="3C70492A"/>
     <w:multiLevelType w:val="hybridMultilevel"/>
     <w:tmpl w:val="086C7C6E"/>
@@ -5218,7 +5204,7 @@
       </w:pPr>
     </w:lvl>
   </w:abstractNum>
-  <w:abstractNum w:abstractNumId="1">
+  <w:abstractNum w:abstractNumId="1" w15:restartNumberingAfterBreak="0">
     <w:nsid w:val="52D90BB8"/>
     <w:multiLevelType w:val="hybridMultilevel"/>
     <w:tmpl w:val="1D2461DE"/>
@@ -5332,7 +5318,7 @@
       </w:rPr>
     </w:lvl>
   </w:abstractNum>
-  <w:abstractNum w:abstractNumId="2">
+  <w:abstractNum w:abstractNumId="2" w15:restartNumberingAfterBreak="0">
     <w:nsid w:val="62193037"/>
     <w:multiLevelType w:val="hybridMultilevel"/>
     <w:tmpl w:val="E9E47DF0"/>
@@ -5421,7 +5407,7 @@
       </w:pPr>
     </w:lvl>
   </w:abstractNum>
-  <w:abstractNum w:abstractNumId="3">
+  <w:abstractNum w:abstractNumId="3" w15:restartNumberingAfterBreak="0">
     <w:nsid w:val="67F732AE"/>
     <w:multiLevelType w:val="hybridMultilevel"/>
     <w:tmpl w:val="E9E47DF0"/>
@@ -5510,7 +5496,7 @@
       </w:pPr>
     </w:lvl>
   </w:abstractNum>
-  <w:abstractNum w:abstractNumId="4">
+  <w:abstractNum w:abstractNumId="4" w15:restartNumberingAfterBreak="0">
     <w:nsid w:val="759064A3"/>
     <w:multiLevelType w:val="hybridMultilevel"/>
     <w:tmpl w:val="28EC340A"/>
@@ -5596,7 +5582,7 @@
       </w:pPr>
     </w:lvl>
   </w:abstractNum>
-  <w:abstractNum w:abstractNumId="5">
+  <w:abstractNum w:abstractNumId="5" w15:restartNumberingAfterBreak="0">
     <w:nsid w:val="7DD64906"/>
     <w:multiLevelType w:val="hybridMultilevel"/>
     <w:tmpl w:val="795E7434"/>
@@ -5710,22 +5696,22 @@
       </w:rPr>
     </w:lvl>
   </w:abstractNum>
-  <w:num w:numId="1">
+  <w:num w:numId="1" w16cid:durableId="174271421">
     <w:abstractNumId w:val="5"/>
   </w:num>
-  <w:num w:numId="2">
+  <w:num w:numId="2" w16cid:durableId="1057586860">
     <w:abstractNumId w:val="1"/>
   </w:num>
-  <w:num w:numId="3">
+  <w:num w:numId="3" w16cid:durableId="2055498534">
     <w:abstractNumId w:val="4"/>
   </w:num>
-  <w:num w:numId="4">
+  <w:num w:numId="4" w16cid:durableId="1021858920">
     <w:abstractNumId w:val="3"/>
   </w:num>
-  <w:num w:numId="5">
+  <w:num w:numId="5" w16cid:durableId="1825925600">
     <w:abstractNumId w:val="0"/>
   </w:num>
-  <w:num w:numId="6">
+  <w:num w:numId="6" w16cid:durableId="2072805266">
     <w:abstractNumId w:val="2"/>
   </w:num>
   <w:numIdMacAtCleanup w:val="6"/>
@@ -5733,7 +5719,7 @@
 </file>
 
 <file path=word/styles.xml><?xml version="1.0" encoding="utf-8"?>
-<w:styles xmlns:r="http://schemas.openxmlformats.org/officeDocument/2006/relationships" xmlns:w="http://schemas.openxmlformats.org/wordprocessingml/2006/main">
+<w:styles xmlns:mc="http://schemas.openxmlformats.org/markup-compatibility/2006" xmlns:r="http://schemas.openxmlformats.org/officeDocument/2006/relationships" xmlns:w="http://schemas.openxmlformats.org/wordprocessingml/2006/main" xmlns:w14="http://schemas.microsoft.com/office/word/2010/wordml" xmlns:w15="http://schemas.microsoft.com/office/word/2012/wordml" xmlns:w16cex="http://schemas.microsoft.com/office/word/2018/wordml/cex" xmlns:w16cid="http://schemas.microsoft.com/office/word/2016/wordml/cid" xmlns:w16="http://schemas.microsoft.com/office/word/2018/wordml" xmlns:w16sdtdh="http://schemas.microsoft.com/office/word/2020/wordml/sdtdatahash" xmlns:w16se="http://schemas.microsoft.com/office/word/2015/wordml/symex" mc:Ignorable="w14 w15 w16se w16cid w16 w16cex w16sdtdh">
   <w:docDefaults>
     <w:rPrDefault>
       <w:rPr>
@@ -5743,145 +5729,383 @@
     </w:rPrDefault>
     <w:pPrDefault/>
   </w:docDefaults>
-  <w:latentStyles w:defLockedState="0" w:defUIPriority="99" w:defSemiHidden="1" w:defUnhideWhenUsed="1" w:defQFormat="0" w:count="267">
-    <w:lsdException w:name="Normal" w:semiHidden="0" w:uiPriority="0" w:unhideWhenUsed="0" w:qFormat="1"/>
-    <w:lsdException w:name="heading 1" w:semiHidden="0" w:uiPriority="0" w:unhideWhenUsed="0" w:qFormat="1"/>
-    <w:lsdException w:name="heading 2" w:uiPriority="0" w:qFormat="1"/>
-    <w:lsdException w:name="heading 3" w:uiPriority="9" w:qFormat="1"/>
-    <w:lsdException w:name="heading 4" w:uiPriority="9" w:qFormat="1"/>
-    <w:lsdException w:name="heading 5" w:uiPriority="9" w:qFormat="1"/>
-    <w:lsdException w:name="heading 6" w:uiPriority="9" w:qFormat="1"/>
-    <w:lsdException w:name="heading 7" w:uiPriority="9" w:qFormat="1"/>
-    <w:lsdException w:name="heading 8" w:uiPriority="9" w:qFormat="1"/>
-    <w:lsdException w:name="heading 9" w:uiPriority="9" w:qFormat="1"/>
-    <w:lsdException w:name="toc 1" w:uiPriority="39" w:qFormat="1"/>
-    <w:lsdException w:name="toc 2" w:uiPriority="39" w:qFormat="1"/>
-    <w:lsdException w:name="toc 3" w:uiPriority="39" w:qFormat="1"/>
-    <w:lsdException w:name="toc 4" w:uiPriority="39"/>
-    <w:lsdException w:name="toc 5" w:uiPriority="39"/>
-    <w:lsdException w:name="toc 6" w:uiPriority="39"/>
-    <w:lsdException w:name="toc 7" w:uiPriority="39"/>
-    <w:lsdException w:name="toc 8" w:uiPriority="39"/>
-    <w:lsdException w:name="toc 9" w:uiPriority="39"/>
-    <w:lsdException w:name="caption" w:uiPriority="35" w:qFormat="1"/>
-    <w:lsdException w:name="Title" w:semiHidden="0" w:uiPriority="10" w:unhideWhenUsed="0" w:qFormat="1"/>
-    <w:lsdException w:name="Default Paragraph Font" w:uiPriority="1"/>
-    <w:lsdException w:name="Body Text" w:uiPriority="0"/>
-    <w:lsdException w:name="Subtitle" w:semiHidden="0" w:uiPriority="11" w:unhideWhenUsed="0" w:qFormat="1"/>
-    <w:lsdException w:name="Strong" w:semiHidden="0" w:uiPriority="22" w:unhideWhenUsed="0" w:qFormat="1"/>
-    <w:lsdException w:name="Emphasis" w:semiHidden="0" w:uiPriority="20" w:unhideWhenUsed="0" w:qFormat="1"/>
-    <w:lsdException w:name="Table Grid" w:semiHidden="0" w:uiPriority="59" w:unhideWhenUsed="0"/>
-    <w:lsdException w:name="Placeholder Text" w:unhideWhenUsed="0"/>
-    <w:lsdException w:name="No Spacing" w:semiHidden="0" w:uiPriority="1" w:unhideWhenUsed="0" w:qFormat="1"/>
-    <w:lsdException w:name="Light Shading" w:semiHidden="0" w:uiPriority="60" w:unhideWhenUsed="0"/>
-    <w:lsdException w:name="Light List" w:semiHidden="0" w:uiPriority="61" w:unhideWhenUsed="0"/>
-    <w:lsdException w:name="Light Grid" w:semiHidden="0" w:uiPriority="62" w:unhideWhenUsed="0"/>
-    <w:lsdException w:name="Medium Shading 1" w:semiHidden="0" w:uiPriority="63" w:unhideWhenUsed="0"/>
-    <w:lsdException w:name="Medium Shading 2" w:semiHidden="0" w:uiPriority="64" w:unhideWhenUsed="0"/>
-    <w:lsdException w:name="Medium List 1" w:semiHidden="0" w:uiPriority="65" w:unhideWhenUsed="0"/>
-    <w:lsdException w:name="Medium List 2" w:semiHidden="0" w:uiPriority="66" w:unhideWhenUsed="0"/>
-    <w:lsdException w:name="Medium Grid 1" w:semiHidden="0" w:uiPriority="67" w:unhideWhenUsed="0"/>
-    <w:lsdException w:name="Medium Grid 2" w:semiHidden="0" w:uiPriority="68" w:unhideWhenUsed="0"/>
-    <w:lsdException w:name="Medium Grid 3" w:semiHidden="0" w:uiPriority="69" w:unhideWhenUsed="0"/>
-    <w:lsdException w:name="Dark List" w:semiHidden="0" w:uiPriority="70" w:unhideWhenUsed="0"/>
-    <w:lsdException w:name="Colorful Shading" w:semiHidden="0" w:uiPriority="71" w:unhideWhenUsed="0"/>
-    <w:lsdException w:name="Colorful List" w:semiHidden="0" w:uiPriority="72" w:unhideWhenUsed="0"/>
-    <w:lsdException w:name="Colorful Grid" w:semiHidden="0" w:uiPriority="73" w:unhideWhenUsed="0"/>
-    <w:lsdException w:name="Light Shading Accent 1" w:semiHidden="0" w:uiPriority="60" w:unhideWhenUsed="0"/>
-    <w:lsdException w:name="Light List Accent 1" w:semiHidden="0" w:uiPriority="61" w:unhideWhenUsed="0"/>
-    <w:lsdException w:name="Light Grid Accent 1" w:semiHidden="0" w:uiPriority="62" w:unhideWhenUsed="0"/>
-    <w:lsdException w:name="Medium Shading 1 Accent 1" w:semiHidden="0" w:uiPriority="63" w:unhideWhenUsed="0"/>
-    <w:lsdException w:name="Medium Shading 2 Accent 1" w:semiHidden="0" w:uiPriority="64" w:unhideWhenUsed="0"/>
-    <w:lsdException w:name="Medium List 1 Accent 1" w:semiHidden="0" w:uiPriority="65" w:unhideWhenUsed="0"/>
-    <w:lsdException w:name="Revision" w:unhideWhenUsed="0"/>
-    <w:lsdException w:name="List Paragraph" w:semiHidden="0" w:uiPriority="34" w:unhideWhenUsed="0" w:qFormat="1"/>
-    <w:lsdException w:name="Quote" w:semiHidden="0" w:uiPriority="29" w:unhideWhenUsed="0" w:qFormat="1"/>
-    <w:lsdException w:name="Intense Quote" w:semiHidden="0" w:uiPriority="30" w:unhideWhenUsed="0" w:qFormat="1"/>
-    <w:lsdException w:name="Medium List 2 Accent 1" w:semiHidden="0" w:uiPriority="66" w:unhideWhenUsed="0"/>
-    <w:lsdException w:name="Medium Grid 1 Accent 1" w:semiHidden="0" w:uiPriority="67" w:unhideWhenUsed="0"/>
-    <w:lsdException w:name="Medium Grid 2 Accent 1" w:semiHidden="0" w:uiPriority="68" w:unhideWhenUsed="0"/>
-    <w:lsdException w:name="Medium Grid 3 Accent 1" w:semiHidden="0" w:uiPriority="69" w:unhideWhenUsed="0"/>
-    <w:lsdException w:name="Dark List Accent 1" w:semiHidden="0" w:uiPriority="70" w:unhideWhenUsed="0"/>
-    <w:lsdException w:name="Colorful Shading Accent 1" w:semiHidden="0" w:uiPriority="71" w:unhideWhenUsed="0"/>
-    <w:lsdException w:name="Colorful List Accent 1" w:semiHidden="0" w:uiPriority="72" w:unhideWhenUsed="0"/>
-    <w:lsdException w:name="Colorful Grid Accent 1" w:semiHidden="0" w:uiPriority="73" w:unhideWhenUsed="0"/>
-    <w:lsdException w:name="Light Shading Accent 2" w:semiHidden="0" w:uiPriority="60" w:unhideWhenUsed="0"/>
-    <w:lsdException w:name="Light List Accent 2" w:semiHidden="0" w:uiPriority="61" w:unhideWhenUsed="0"/>
-    <w:lsdException w:name="Light Grid Accent 2" w:semiHidden="0" w:uiPriority="62" w:unhideWhenUsed="0"/>
-    <w:lsdException w:name="Medium Shading 1 Accent 2" w:semiHidden="0" w:uiPriority="63" w:unhideWhenUsed="0"/>
-    <w:lsdException w:name="Medium Shading 2 Accent 2" w:semiHidden="0" w:uiPriority="64" w:unhideWhenUsed="0"/>
-    <w:lsdException w:name="Medium List 1 Accent 2" w:semiHidden="0" w:uiPriority="65" w:unhideWhenUsed="0"/>
-    <w:lsdException w:name="Medium List 2 Accent 2" w:semiHidden="0" w:uiPriority="66" w:unhideWhenUsed="0"/>
-    <w:lsdException w:name="Medium Grid 1 Accent 2" w:semiHidden="0" w:uiPriority="67" w:unhideWhenUsed="0"/>
-    <w:lsdException w:name="Medium Grid 2 Accent 2" w:semiHidden="0" w:uiPriority="68" w:unhideWhenUsed="0"/>
-    <w:lsdException w:name="Medium Grid 3 Accent 2" w:semiHidden="0" w:uiPriority="69" w:unhideWhenUsed="0"/>
-    <w:lsdException w:name="Dark List Accent 2" w:semiHidden="0" w:uiPriority="70" w:unhideWhenUsed="0"/>
-    <w:lsdException w:name="Colorful Shading Accent 2" w:semiHidden="0" w:uiPriority="71" w:unhideWhenUsed="0"/>
-    <w:lsdException w:name="Colorful List Accent 2" w:semiHidden="0" w:uiPriority="72" w:unhideWhenUsed="0"/>
-    <w:lsdException w:name="Colorful Grid Accent 2" w:semiHidden="0" w:uiPriority="73" w:unhideWhenUsed="0"/>
-    <w:lsdException w:name="Light Shading Accent 3" w:semiHidden="0" w:uiPriority="60" w:unhideWhenUsed="0"/>
-    <w:lsdException w:name="Light List Accent 3" w:semiHidden="0" w:uiPriority="61" w:unhideWhenUsed="0"/>
-    <w:lsdException w:name="Light Grid Accent 3" w:semiHidden="0" w:uiPriority="62" w:unhideWhenUsed="0"/>
-    <w:lsdException w:name="Medium Shading 1 Accent 3" w:semiHidden="0" w:uiPriority="63" w:unhideWhenUsed="0"/>
-    <w:lsdException w:name="Medium Shading 2 Accent 3" w:semiHidden="0" w:uiPriority="64" w:unhideWhenUsed="0"/>
-    <w:lsdException w:name="Medium List 1 Accent 3" w:semiHidden="0" w:uiPriority="65" w:unhideWhenUsed="0"/>
-    <w:lsdException w:name="Medium List 2 Accent 3" w:semiHidden="0" w:uiPriority="66" w:unhideWhenUsed="0"/>
-    <w:lsdException w:name="Medium Grid 1 Accent 3" w:semiHidden="0" w:uiPriority="67" w:unhideWhenUsed="0"/>
-    <w:lsdException w:name="Medium Grid 2 Accent 3" w:semiHidden="0" w:uiPriority="68" w:unhideWhenUsed="0"/>
-    <w:lsdException w:name="Medium Grid 3 Accent 3" w:semiHidden="0" w:uiPriority="69" w:unhideWhenUsed="0"/>
-    <w:lsdException w:name="Dark List Accent 3" w:semiHidden="0" w:uiPriority="70" w:unhideWhenUsed="0"/>
-    <w:lsdException w:name="Colorful Shading Accent 3" w:semiHidden="0" w:uiPriority="71" w:unhideWhenUsed="0"/>
-    <w:lsdException w:name="Colorful List Accent 3" w:semiHidden="0" w:uiPriority="72" w:unhideWhenUsed="0"/>
-    <w:lsdException w:name="Colorful Grid Accent 3" w:semiHidden="0" w:uiPriority="73" w:unhideWhenUsed="0"/>
-    <w:lsdException w:name="Light Shading Accent 4" w:semiHidden="0" w:uiPriority="60" w:unhideWhenUsed="0"/>
-    <w:lsdException w:name="Light List Accent 4" w:semiHidden="0" w:uiPriority="61" w:unhideWhenUsed="0"/>
-    <w:lsdException w:name="Light Grid Accent 4" w:semiHidden="0" w:uiPriority="62" w:unhideWhenUsed="0"/>
-    <w:lsdException w:name="Medium Shading 1 Accent 4" w:semiHidden="0" w:uiPriority="63" w:unhideWhenUsed="0"/>
-    <w:lsdException w:name="Medium Shading 2 Accent 4" w:semiHidden="0" w:uiPriority="64" w:unhideWhenUsed="0"/>
-    <w:lsdException w:name="Medium List 1 Accent 4" w:semiHidden="0" w:uiPriority="65" w:unhideWhenUsed="0"/>
-    <w:lsdException w:name="Medium List 2 Accent 4" w:semiHidden="0" w:uiPriority="66" w:unhideWhenUsed="0"/>
-    <w:lsdException w:name="Medium Grid 1 Accent 4" w:semiHidden="0" w:uiPriority="67" w:unhideWhenUsed="0"/>
-    <w:lsdException w:name="Medium Grid 2 Accent 4" w:semiHidden="0" w:uiPriority="68" w:unhideWhenUsed="0"/>
-    <w:lsdException w:name="Medium Grid 3 Accent 4" w:semiHidden="0" w:uiPriority="69" w:unhideWhenUsed="0"/>
-    <w:lsdException w:name="Dark List Accent 4" w:semiHidden="0" w:uiPriority="70" w:unhideWhenUsed="0"/>
-    <w:lsdException w:name="Colorful Shading Accent 4" w:semiHidden="0" w:uiPriority="71" w:unhideWhenUsed="0"/>
-    <w:lsdException w:name="Colorful List Accent 4" w:semiHidden="0" w:uiPriority="72" w:unhideWhenUsed="0"/>
-    <w:lsdException w:name="Colorful Grid Accent 4" w:semiHidden="0" w:uiPriority="73" w:unhideWhenUsed="0"/>
-    <w:lsdException w:name="Light Shading Accent 5" w:semiHidden="0" w:uiPriority="60" w:unhideWhenUsed="0"/>
-    <w:lsdException w:name="Light List Accent 5" w:semiHidden="0" w:uiPriority="61" w:unhideWhenUsed="0"/>
-    <w:lsdException w:name="Light Grid Accent 5" w:semiHidden="0" w:uiPriority="62" w:unhideWhenUsed="0"/>
-    <w:lsdException w:name="Medium Shading 1 Accent 5" w:semiHidden="0" w:uiPriority="63" w:unhideWhenUsed="0"/>
-    <w:lsdException w:name="Medium Shading 2 Accent 5" w:semiHidden="0" w:uiPriority="64" w:unhideWhenUsed="0"/>
-    <w:lsdException w:name="Medium List 1 Accent 5" w:semiHidden="0" w:uiPriority="65" w:unhideWhenUsed="0"/>
-    <w:lsdException w:name="Medium List 2 Accent 5" w:semiHidden="0" w:uiPriority="66" w:unhideWhenUsed="0"/>
-    <w:lsdException w:name="Medium Grid 1 Accent 5" w:semiHidden="0" w:uiPriority="67" w:unhideWhenUsed="0"/>
-    <w:lsdException w:name="Medium Grid 2 Accent 5" w:semiHidden="0" w:uiPriority="68" w:unhideWhenUsed="0"/>
-    <w:lsdException w:name="Medium Grid 3 Accent 5" w:semiHidden="0" w:uiPriority="69" w:unhideWhenUsed="0"/>
-    <w:lsdException w:name="Dark List Accent 5" w:semiHidden="0" w:uiPriority="70" w:unhideWhenUsed="0"/>
-    <w:lsdException w:name="Colorful Shading Accent 5" w:semiHidden="0" w:uiPriority="71" w:unhideWhenUsed="0"/>
-    <w:lsdException w:name="Colorful List Accent 5" w:semiHidden="0" w:uiPriority="72" w:unhideWhenUsed="0"/>
-    <w:lsdException w:name="Colorful Grid Accent 5" w:semiHidden="0" w:uiPriority="73" w:unhideWhenUsed="0"/>
-    <w:lsdException w:name="Light Shading Accent 6" w:semiHidden="0" w:uiPriority="60" w:unhideWhenUsed="0"/>
-    <w:lsdException w:name="Light List Accent 6" w:semiHidden="0" w:uiPriority="61" w:unhideWhenUsed="0"/>
-    <w:lsdException w:name="Light Grid Accent 6" w:semiHidden="0" w:uiPriority="62" w:unhideWhenUsed="0"/>
-    <w:lsdException w:name="Medium Shading 1 Accent 6" w:semiHidden="0" w:uiPriority="63" w:unhideWhenUsed="0"/>
-    <w:lsdException w:name="Medium Shading 2 Accent 6" w:semiHidden="0" w:uiPriority="64" w:unhideWhenUsed="0"/>
-    <w:lsdException w:name="Medium List 1 Accent 6" w:semiHidden="0" w:uiPriority="65" w:unhideWhenUsed="0"/>
-    <w:lsdException w:name="Medium List 2 Accent 6" w:semiHidden="0" w:uiPriority="66" w:unhideWhenUsed="0"/>
-    <w:lsdException w:name="Medium Grid 1 Accent 6" w:semiHidden="0" w:uiPriority="67" w:unhideWhenUsed="0"/>
-    <w:lsdException w:name="Medium Grid 2 Accent 6" w:semiHidden="0" w:uiPriority="68" w:unhideWhenUsed="0"/>
-    <w:lsdException w:name="Medium Grid 3 Accent 6" w:semiHidden="0" w:uiPriority="69" w:unhideWhenUsed="0"/>
-    <w:lsdException w:name="Dark List Accent 6" w:semiHidden="0" w:uiPriority="70" w:unhideWhenUsed="0"/>
-    <w:lsdException w:name="Colorful Shading Accent 6" w:semiHidden="0" w:uiPriority="71" w:unhideWhenUsed="0"/>
-    <w:lsdException w:name="Colorful List Accent 6" w:semiHidden="0" w:uiPriority="72" w:unhideWhenUsed="0"/>
-    <w:lsdException w:name="Colorful Grid Accent 6" w:semiHidden="0" w:uiPriority="73" w:unhideWhenUsed="0"/>
-    <w:lsdException w:name="Subtle Emphasis" w:semiHidden="0" w:uiPriority="19" w:unhideWhenUsed="0" w:qFormat="1"/>
-    <w:lsdException w:name="Intense Emphasis" w:semiHidden="0" w:uiPriority="21" w:unhideWhenUsed="0" w:qFormat="1"/>
-    <w:lsdException w:name="Subtle Reference" w:semiHidden="0" w:uiPriority="31" w:unhideWhenUsed="0" w:qFormat="1"/>
-    <w:lsdException w:name="Intense Reference" w:semiHidden="0" w:uiPriority="32" w:unhideWhenUsed="0" w:qFormat="1"/>
-    <w:lsdException w:name="Book Title" w:semiHidden="0" w:uiPriority="33" w:unhideWhenUsed="0" w:qFormat="1"/>
-    <w:lsdException w:name="Bibliography" w:uiPriority="37"/>
-    <w:lsdException w:name="TOC Heading" w:uiPriority="39" w:qFormat="1"/>
+  <w:latentStyles w:defLockedState="0" w:defUIPriority="99" w:defSemiHidden="0" w:defUnhideWhenUsed="0" w:defQFormat="0" w:count="376">
+    <w:lsdException w:name="Normal" w:uiPriority="0" w:qFormat="1"/>
+    <w:lsdException w:name="heading 1" w:uiPriority="0" w:qFormat="1"/>
+    <w:lsdException w:name="heading 2" w:semiHidden="1" w:uiPriority="0" w:unhideWhenUsed="1" w:qFormat="1"/>
+    <w:lsdException w:name="heading 3" w:semiHidden="1" w:uiPriority="9" w:unhideWhenUsed="1" w:qFormat="1"/>
+    <w:lsdException w:name="heading 4" w:semiHidden="1" w:uiPriority="9" w:unhideWhenUsed="1" w:qFormat="1"/>
+    <w:lsdException w:name="heading 5" w:semiHidden="1" w:uiPriority="9" w:unhideWhenUsed="1" w:qFormat="1"/>
+    <w:lsdException w:name="heading 6" w:semiHidden="1" w:uiPriority="9" w:unhideWhenUsed="1" w:qFormat="1"/>
+    <w:lsdException w:name="heading 7" w:semiHidden="1" w:uiPriority="9" w:unhideWhenUsed="1" w:qFormat="1"/>
+    <w:lsdException w:name="heading 8" w:semiHidden="1" w:uiPriority="9" w:unhideWhenUsed="1" w:qFormat="1"/>
+    <w:lsdException w:name="heading 9" w:semiHidden="1" w:uiPriority="9" w:unhideWhenUsed="1" w:qFormat="1"/>
+    <w:lsdException w:name="index 1" w:semiHidden="1" w:unhideWhenUsed="1"/>
+    <w:lsdException w:name="index 2" w:semiHidden="1" w:unhideWhenUsed="1"/>
+    <w:lsdException w:name="index 3" w:semiHidden="1" w:unhideWhenUsed="1"/>
+    <w:lsdException w:name="index 4" w:semiHidden="1" w:unhideWhenUsed="1"/>
+    <w:lsdException w:name="index 5" w:semiHidden="1" w:unhideWhenUsed="1"/>
+    <w:lsdException w:name="index 6" w:semiHidden="1" w:unhideWhenUsed="1"/>
+    <w:lsdException w:name="index 7" w:semiHidden="1" w:unhideWhenUsed="1"/>
+    <w:lsdException w:name="index 8" w:semiHidden="1" w:unhideWhenUsed="1"/>
+    <w:lsdException w:name="index 9" w:semiHidden="1" w:unhideWhenUsed="1"/>
+    <w:lsdException w:name="toc 1" w:semiHidden="1" w:uiPriority="39" w:unhideWhenUsed="1" w:qFormat="1"/>
+    <w:lsdException w:name="toc 2" w:semiHidden="1" w:uiPriority="39" w:unhideWhenUsed="1" w:qFormat="1"/>
+    <w:lsdException w:name="toc 3" w:semiHidden="1" w:uiPriority="39" w:unhideWhenUsed="1" w:qFormat="1"/>
+    <w:lsdException w:name="toc 4" w:semiHidden="1" w:uiPriority="39" w:unhideWhenUsed="1"/>
+    <w:lsdException w:name="toc 5" w:semiHidden="1" w:uiPriority="39" w:unhideWhenUsed="1"/>
+    <w:lsdException w:name="toc 6" w:semiHidden="1" w:uiPriority="39" w:unhideWhenUsed="1"/>
+    <w:lsdException w:name="toc 7" w:semiHidden="1" w:uiPriority="39" w:unhideWhenUsed="1"/>
+    <w:lsdException w:name="toc 8" w:semiHidden="1" w:uiPriority="39" w:unhideWhenUsed="1"/>
+    <w:lsdException w:name="toc 9" w:semiHidden="1" w:uiPriority="39" w:unhideWhenUsed="1"/>
+    <w:lsdException w:name="Normal Indent" w:semiHidden="1" w:unhideWhenUsed="1"/>
+    <w:lsdException w:name="footnote text" w:semiHidden="1" w:unhideWhenUsed="1"/>
+    <w:lsdException w:name="annotation text" w:semiHidden="1" w:unhideWhenUsed="1"/>
+    <w:lsdException w:name="header" w:semiHidden="1" w:unhideWhenUsed="1"/>
+    <w:lsdException w:name="footer" w:semiHidden="1" w:unhideWhenUsed="1"/>
+    <w:lsdException w:name="index heading" w:semiHidden="1" w:unhideWhenUsed="1"/>
+    <w:lsdException w:name="caption" w:semiHidden="1" w:uiPriority="35" w:unhideWhenUsed="1" w:qFormat="1"/>
+    <w:lsdException w:name="table of figures" w:semiHidden="1" w:unhideWhenUsed="1"/>
+    <w:lsdException w:name="envelope address" w:semiHidden="1" w:unhideWhenUsed="1"/>
+    <w:lsdException w:name="envelope return" w:semiHidden="1" w:unhideWhenUsed="1"/>
+    <w:lsdException w:name="footnote reference" w:semiHidden="1" w:unhideWhenUsed="1"/>
+    <w:lsdException w:name="annotation reference" w:semiHidden="1" w:unhideWhenUsed="1"/>
+    <w:lsdException w:name="line number" w:semiHidden="1" w:unhideWhenUsed="1"/>
+    <w:lsdException w:name="page number" w:semiHidden="1" w:unhideWhenUsed="1"/>
+    <w:lsdException w:name="endnote reference" w:semiHidden="1" w:unhideWhenUsed="1"/>
+    <w:lsdException w:name="endnote text" w:semiHidden="1" w:unhideWhenUsed="1"/>
+    <w:lsdException w:name="table of authorities" w:semiHidden="1" w:unhideWhenUsed="1"/>
+    <w:lsdException w:name="macro" w:semiHidden="1" w:unhideWhenUsed="1"/>
+    <w:lsdException w:name="toa heading" w:semiHidden="1" w:unhideWhenUsed="1"/>
+    <w:lsdException w:name="List" w:semiHidden="1" w:unhideWhenUsed="1"/>
+    <w:lsdException w:name="List Bullet" w:semiHidden="1" w:unhideWhenUsed="1"/>
+    <w:lsdException w:name="List Number" w:semiHidden="1" w:unhideWhenUsed="1"/>
+    <w:lsdException w:name="List 2" w:semiHidden="1" w:unhideWhenUsed="1"/>
+    <w:lsdException w:name="List 3" w:semiHidden="1" w:unhideWhenUsed="1"/>
+    <w:lsdException w:name="List 4" w:semiHidden="1" w:unhideWhenUsed="1"/>
+    <w:lsdException w:name="List 5" w:semiHidden="1" w:unhideWhenUsed="1"/>
+    <w:lsdException w:name="List Bullet 2" w:semiHidden="1" w:unhideWhenUsed="1"/>
+    <w:lsdException w:name="List Bullet 3" w:semiHidden="1" w:unhideWhenUsed="1"/>
+    <w:lsdException w:name="List Bullet 4" w:semiHidden="1" w:unhideWhenUsed="1"/>
+    <w:lsdException w:name="List Bullet 5" w:semiHidden="1" w:unhideWhenUsed="1"/>
+    <w:lsdException w:name="List Number 2" w:semiHidden="1" w:unhideWhenUsed="1"/>
+    <w:lsdException w:name="List Number 3" w:semiHidden="1" w:unhideWhenUsed="1"/>
+    <w:lsdException w:name="List Number 4" w:semiHidden="1" w:unhideWhenUsed="1"/>
+    <w:lsdException w:name="List Number 5" w:semiHidden="1" w:unhideWhenUsed="1"/>
+    <w:lsdException w:name="Title" w:uiPriority="10" w:qFormat="1"/>
+    <w:lsdException w:name="Closing" w:semiHidden="1" w:unhideWhenUsed="1"/>
+    <w:lsdException w:name="Signature" w:semiHidden="1" w:unhideWhenUsed="1"/>
+    <w:lsdException w:name="Default Paragraph Font" w:semiHidden="1" w:uiPriority="1" w:unhideWhenUsed="1"/>
+    <w:lsdException w:name="Body Text" w:semiHidden="1" w:uiPriority="0" w:unhideWhenUsed="1"/>
+    <w:lsdException w:name="Body Text Indent" w:semiHidden="1" w:unhideWhenUsed="1"/>
+    <w:lsdException w:name="List Continue" w:semiHidden="1" w:unhideWhenUsed="1"/>
+    <w:lsdException w:name="List Continue 2" w:semiHidden="1" w:unhideWhenUsed="1"/>
+    <w:lsdException w:name="List Continue 3" w:semiHidden="1" w:unhideWhenUsed="1"/>
+    <w:lsdException w:name="List Continue 4" w:semiHidden="1" w:unhideWhenUsed="1"/>
+    <w:lsdException w:name="List Continue 5" w:semiHidden="1" w:unhideWhenUsed="1"/>
+    <w:lsdException w:name="Message Header" w:semiHidden="1" w:unhideWhenUsed="1"/>
+    <w:lsdException w:name="Subtitle" w:uiPriority="11" w:qFormat="1"/>
+    <w:lsdException w:name="Salutation" w:semiHidden="1" w:unhideWhenUsed="1"/>
+    <w:lsdException w:name="Date" w:semiHidden="1" w:unhideWhenUsed="1"/>
+    <w:lsdException w:name="Body Text First Indent" w:semiHidden="1" w:unhideWhenUsed="1"/>
+    <w:lsdException w:name="Body Text First Indent 2" w:semiHidden="1" w:unhideWhenUsed="1"/>
+    <w:lsdException w:name="Note Heading" w:semiHidden="1" w:unhideWhenUsed="1"/>
+    <w:lsdException w:name="Body Text 2" w:semiHidden="1" w:unhideWhenUsed="1"/>
+    <w:lsdException w:name="Body Text 3" w:semiHidden="1" w:unhideWhenUsed="1"/>
+    <w:lsdException w:name="Body Text Indent 2" w:semiHidden="1" w:unhideWhenUsed="1"/>
+    <w:lsdException w:name="Body Text Indent 3" w:semiHidden="1" w:unhideWhenUsed="1"/>
+    <w:lsdException w:name="Block Text" w:semiHidden="1" w:unhideWhenUsed="1"/>
+    <w:lsdException w:name="Hyperlink" w:semiHidden="1" w:unhideWhenUsed="1"/>
+    <w:lsdException w:name="FollowedHyperlink" w:semiHidden="1" w:unhideWhenUsed="1"/>
+    <w:lsdException w:name="Strong" w:uiPriority="22" w:qFormat="1"/>
+    <w:lsdException w:name="Emphasis" w:uiPriority="20" w:qFormat="1"/>
+    <w:lsdException w:name="Document Map" w:semiHidden="1" w:unhideWhenUsed="1"/>
+    <w:lsdException w:name="Plain Text" w:semiHidden="1" w:unhideWhenUsed="1"/>
+    <w:lsdException w:name="E-mail Signature" w:semiHidden="1" w:unhideWhenUsed="1"/>
+    <w:lsdException w:name="HTML Top of Form" w:semiHidden="1" w:unhideWhenUsed="1"/>
+    <w:lsdException w:name="HTML Bottom of Form" w:semiHidden="1" w:unhideWhenUsed="1"/>
+    <w:lsdException w:name="Normal (Web)" w:semiHidden="1" w:unhideWhenUsed="1"/>
+    <w:lsdException w:name="HTML Acronym" w:semiHidden="1" w:unhideWhenUsed="1"/>
+    <w:lsdException w:name="HTML Address" w:semiHidden="1" w:unhideWhenUsed="1"/>
+    <w:lsdException w:name="HTML Cite" w:semiHidden="1" w:unhideWhenUsed="1"/>
+    <w:lsdException w:name="HTML Code" w:semiHidden="1" w:unhideWhenUsed="1"/>
+    <w:lsdException w:name="HTML Definition" w:semiHidden="1" w:unhideWhenUsed="1"/>
+    <w:lsdException w:name="HTML Keyboard" w:semiHidden="1" w:unhideWhenUsed="1"/>
+    <w:lsdException w:name="HTML Preformatted" w:semiHidden="1" w:unhideWhenUsed="1"/>
+    <w:lsdException w:name="HTML Sample" w:semiHidden="1" w:unhideWhenUsed="1"/>
+    <w:lsdException w:name="HTML Typewriter" w:semiHidden="1" w:unhideWhenUsed="1"/>
+    <w:lsdException w:name="HTML Variable" w:semiHidden="1" w:unhideWhenUsed="1"/>
+    <w:lsdException w:name="Normal Table" w:semiHidden="1" w:unhideWhenUsed="1"/>
+    <w:lsdException w:name="annotation subject" w:semiHidden="1" w:unhideWhenUsed="1"/>
+    <w:lsdException w:name="No List" w:semiHidden="1" w:unhideWhenUsed="1"/>
+    <w:lsdException w:name="Outline List 1" w:semiHidden="1" w:unhideWhenUsed="1"/>
+    <w:lsdException w:name="Outline List 2" w:semiHidden="1" w:unhideWhenUsed="1"/>
+    <w:lsdException w:name="Outline List 3" w:semiHidden="1" w:unhideWhenUsed="1"/>
+    <w:lsdException w:name="Table Simple 1" w:semiHidden="1" w:unhideWhenUsed="1"/>
+    <w:lsdException w:name="Table Simple 2" w:semiHidden="1" w:unhideWhenUsed="1"/>
+    <w:lsdException w:name="Table Simple 3" w:semiHidden="1" w:unhideWhenUsed="1"/>
+    <w:lsdException w:name="Table Classic 1" w:semiHidden="1" w:unhideWhenUsed="1"/>
+    <w:lsdException w:name="Table Classic 2" w:semiHidden="1" w:unhideWhenUsed="1"/>
+    <w:lsdException w:name="Table Classic 3" w:semiHidden="1" w:unhideWhenUsed="1"/>
+    <w:lsdException w:name="Table Classic 4" w:semiHidden="1" w:unhideWhenUsed="1"/>
+    <w:lsdException w:name="Table Colorful 1" w:semiHidden="1" w:unhideWhenUsed="1"/>
+    <w:lsdException w:name="Table Colorful 2" w:semiHidden="1" w:unhideWhenUsed="1"/>
+    <w:lsdException w:name="Table Colorful 3" w:semiHidden="1" w:unhideWhenUsed="1"/>
+    <w:lsdException w:name="Table Columns 1" w:semiHidden="1" w:unhideWhenUsed="1"/>
+    <w:lsdException w:name="Table Columns 2" w:semiHidden="1" w:unhideWhenUsed="1"/>
+    <w:lsdException w:name="Table Columns 3" w:semiHidden="1" w:unhideWhenUsed="1"/>
+    <w:lsdException w:name="Table Columns 4" w:semiHidden="1" w:unhideWhenUsed="1"/>
+    <w:lsdException w:name="Table Columns 5" w:semiHidden="1" w:unhideWhenUsed="1"/>
+    <w:lsdException w:name="Table Grid 1" w:semiHidden="1" w:unhideWhenUsed="1"/>
+    <w:lsdException w:name="Table Grid 2" w:semiHidden="1" w:unhideWhenUsed="1"/>
+    <w:lsdException w:name="Table Grid 3" w:semiHidden="1" w:unhideWhenUsed="1"/>
+    <w:lsdException w:name="Table Grid 4" w:semiHidden="1" w:unhideWhenUsed="1"/>
+    <w:lsdException w:name="Table Grid 5" w:semiHidden="1" w:unhideWhenUsed="1"/>
+    <w:lsdException w:name="Table Grid 6" w:semiHidden="1" w:unhideWhenUsed="1"/>
+    <w:lsdException w:name="Table Grid 7" w:semiHidden="1" w:unhideWhenUsed="1"/>
+    <w:lsdException w:name="Table Grid 8" w:semiHidden="1" w:unhideWhenUsed="1"/>
+    <w:lsdException w:name="Table List 1" w:semiHidden="1" w:unhideWhenUsed="1"/>
+    <w:lsdException w:name="Table List 2" w:semiHidden="1" w:unhideWhenUsed="1"/>
+    <w:lsdException w:name="Table List 3" w:semiHidden="1" w:unhideWhenUsed="1"/>
+    <w:lsdException w:name="Table List 4" w:semiHidden="1" w:unhideWhenUsed="1"/>
+    <w:lsdException w:name="Table List 5" w:semiHidden="1" w:unhideWhenUsed="1"/>
+    <w:lsdException w:name="Table List 6" w:semiHidden="1" w:unhideWhenUsed="1"/>
+    <w:lsdException w:name="Table List 7" w:semiHidden="1" w:unhideWhenUsed="1"/>
+    <w:lsdException w:name="Table List 8" w:semiHidden="1" w:unhideWhenUsed="1"/>
+    <w:lsdException w:name="Table 3D effects 1" w:semiHidden="1" w:unhideWhenUsed="1"/>
+    <w:lsdException w:name="Table 3D effects 2" w:semiHidden="1" w:unhideWhenUsed="1"/>
+    <w:lsdException w:name="Table 3D effects 3" w:semiHidden="1" w:unhideWhenUsed="1"/>
+    <w:lsdException w:name="Table Contemporary" w:semiHidden="1" w:unhideWhenUsed="1"/>
+    <w:lsdException w:name="Table Elegant" w:semiHidden="1" w:unhideWhenUsed="1"/>
+    <w:lsdException w:name="Table Professional" w:semiHidden="1" w:unhideWhenUsed="1"/>
+    <w:lsdException w:name="Table Subtle 1" w:semiHidden="1" w:unhideWhenUsed="1"/>
+    <w:lsdException w:name="Table Subtle 2" w:semiHidden="1" w:unhideWhenUsed="1"/>
+    <w:lsdException w:name="Table Web 1" w:semiHidden="1" w:unhideWhenUsed="1"/>
+    <w:lsdException w:name="Table Web 2" w:semiHidden="1" w:unhideWhenUsed="1"/>
+    <w:lsdException w:name="Table Web 3" w:semiHidden="1" w:unhideWhenUsed="1"/>
+    <w:lsdException w:name="Balloon Text" w:semiHidden="1" w:unhideWhenUsed="1"/>
+    <w:lsdException w:name="Table Grid" w:uiPriority="59"/>
+    <w:lsdException w:name="Table Theme" w:semiHidden="1" w:unhideWhenUsed="1"/>
+    <w:lsdException w:name="Placeholder Text" w:semiHidden="1"/>
+    <w:lsdException w:name="No Spacing" w:uiPriority="1" w:qFormat="1"/>
+    <w:lsdException w:name="Light Shading" w:uiPriority="60"/>
+    <w:lsdException w:name="Light List" w:uiPriority="61"/>
+    <w:lsdException w:name="Light Grid" w:uiPriority="62"/>
+    <w:lsdException w:name="Medium Shading 1" w:uiPriority="63"/>
+    <w:lsdException w:name="Medium Shading 2" w:uiPriority="64"/>
+    <w:lsdException w:name="Medium List 1" w:uiPriority="65"/>
+    <w:lsdException w:name="Medium List 2" w:uiPriority="66"/>
+    <w:lsdException w:name="Medium Grid 1" w:uiPriority="67"/>
+    <w:lsdException w:name="Medium Grid 2" w:uiPriority="68"/>
+    <w:lsdException w:name="Medium Grid 3" w:uiPriority="69"/>
+    <w:lsdException w:name="Dark List" w:uiPriority="70"/>
+    <w:lsdException w:name="Colorful Shading" w:uiPriority="71"/>
+    <w:lsdException w:name="Colorful List" w:uiPriority="72"/>
+    <w:lsdException w:name="Colorful Grid" w:uiPriority="73"/>
+    <w:lsdException w:name="Light Shading Accent 1" w:uiPriority="60"/>
+    <w:lsdException w:name="Light List Accent 1" w:uiPriority="61"/>
+    <w:lsdException w:name="Light Grid Accent 1" w:uiPriority="62"/>
+    <w:lsdException w:name="Medium Shading 1 Accent 1" w:uiPriority="63"/>
+    <w:lsdException w:name="Medium Shading 2 Accent 1" w:uiPriority="64"/>
+    <w:lsdException w:name="Medium List 1 Accent 1" w:uiPriority="65"/>
+    <w:lsdException w:name="Revision" w:semiHidden="1"/>
+    <w:lsdException w:name="List Paragraph" w:uiPriority="34" w:qFormat="1"/>
+    <w:lsdException w:name="Quote" w:uiPriority="29" w:qFormat="1"/>
+    <w:lsdException w:name="Intense Quote" w:uiPriority="30" w:qFormat="1"/>
+    <w:lsdException w:name="Medium List 2 Accent 1" w:uiPriority="66"/>
+    <w:lsdException w:name="Medium Grid 1 Accent 1" w:uiPriority="67"/>
+    <w:lsdException w:name="Medium Grid 2 Accent 1" w:uiPriority="68"/>
+    <w:lsdException w:name="Medium Grid 3 Accent 1" w:uiPriority="69"/>
+    <w:lsdException w:name="Dark List Accent 1" w:uiPriority="70"/>
+    <w:lsdException w:name="Colorful Shading Accent 1" w:uiPriority="71"/>
+    <w:lsdException w:name="Colorful List Accent 1" w:uiPriority="72"/>
+    <w:lsdException w:name="Colorful Grid Accent 1" w:uiPriority="73"/>
+    <w:lsdException w:name="Light Shading Accent 2" w:uiPriority="60"/>
+    <w:lsdException w:name="Light List Accent 2" w:uiPriority="61"/>
+    <w:lsdException w:name="Light Grid Accent 2" w:uiPriority="62"/>
+    <w:lsdException w:name="Medium Shading 1 Accent 2" w:uiPriority="63"/>
+    <w:lsdException w:name="Medium Shading 2 Accent 2" w:uiPriority="64"/>
+    <w:lsdException w:name="Medium List 1 Accent 2" w:uiPriority="65"/>
+    <w:lsdException w:name="Medium List 2 Accent 2" w:uiPriority="66"/>
+    <w:lsdException w:name="Medium Grid 1 Accent 2" w:uiPriority="67"/>
+    <w:lsdException w:name="Medium Grid 2 Accent 2" w:uiPriority="68"/>
+    <w:lsdException w:name="Medium Grid 3 Accent 2" w:uiPriority="69"/>
+    <w:lsdException w:name="Dark List Accent 2" w:uiPriority="70"/>
+    <w:lsdException w:name="Colorful Shading Accent 2" w:uiPriority="71"/>
+    <w:lsdException w:name="Colorful List Accent 2" w:uiPriority="72"/>
+    <w:lsdException w:name="Colorful Grid Accent 2" w:uiPriority="73"/>
+    <w:lsdException w:name="Light Shading Accent 3" w:uiPriority="60"/>
+    <w:lsdException w:name="Light List Accent 3" w:uiPriority="61"/>
+    <w:lsdException w:name="Light Grid Accent 3" w:uiPriority="62"/>
+    <w:lsdException w:name="Medium Shading 1 Accent 3" w:uiPriority="63"/>
+    <w:lsdException w:name="Medium Shading 2 Accent 3" w:uiPriority="64"/>
+    <w:lsdException w:name="Medium List 1 Accent 3" w:uiPriority="65"/>
+    <w:lsdException w:name="Medium List 2 Accent 3" w:uiPriority="66"/>
+    <w:lsdException w:name="Medium Grid 1 Accent 3" w:uiPriority="67"/>
+    <w:lsdException w:name="Medium Grid 2 Accent 3" w:uiPriority="68"/>
+    <w:lsdException w:name="Medium Grid 3 Accent 3" w:uiPriority="69"/>
+    <w:lsdException w:name="Dark List Accent 3" w:uiPriority="70"/>
+    <w:lsdException w:name="Colorful Shading Accent 3" w:uiPriority="71"/>
+    <w:lsdException w:name="Colorful List Accent 3" w:uiPriority="72"/>
+    <w:lsdException w:name="Colorful Grid Accent 3" w:uiPriority="73"/>
+    <w:lsdException w:name="Light Shading Accent 4" w:uiPriority="60"/>
+    <w:lsdException w:name="Light List Accent 4" w:uiPriority="61"/>
+    <w:lsdException w:name="Light Grid Accent 4" w:uiPriority="62"/>
+    <w:lsdException w:name="Medium Shading 1 Accent 4" w:uiPriority="63"/>
+    <w:lsdException w:name="Medium Shading 2 Accent 4" w:uiPriority="64"/>
+    <w:lsdException w:name="Medium List 1 Accent 4" w:uiPriority="65"/>
+    <w:lsdException w:name="Medium List 2 Accent 4" w:uiPriority="66"/>
+    <w:lsdException w:name="Medium Grid 1 Accent 4" w:uiPriority="67"/>
+    <w:lsdException w:name="Medium Grid 2 Accent 4" w:uiPriority="68"/>
+    <w:lsdException w:name="Medium Grid 3 Accent 4" w:uiPriority="69"/>
+    <w:lsdException w:name="Dark List Accent 4" w:uiPriority="70"/>
+    <w:lsdException w:name="Colorful Shading Accent 4" w:uiPriority="71"/>
+    <w:lsdException w:name="Colorful List Accent 4" w:uiPriority="72"/>
+    <w:lsdException w:name="Colorful Grid Accent 4" w:uiPriority="73"/>
+    <w:lsdException w:name="Light Shading Accent 5" w:uiPriority="60"/>
+    <w:lsdException w:name="Light List Accent 5" w:uiPriority="61"/>
+    <w:lsdException w:name="Light Grid Accent 5" w:uiPriority="62"/>
+    <w:lsdException w:name="Medium Shading 1 Accent 5" w:uiPriority="63"/>
+    <w:lsdException w:name="Medium Shading 2 Accent 5" w:uiPriority="64"/>
+    <w:lsdException w:name="Medium List 1 Accent 5" w:uiPriority="65"/>
+    <w:lsdException w:name="Medium List 2 Accent 5" w:uiPriority="66"/>
+    <w:lsdException w:name="Medium Grid 1 Accent 5" w:uiPriority="67"/>
+    <w:lsdException w:name="Medium Grid 2 Accent 5" w:uiPriority="68"/>
+    <w:lsdException w:name="Medium Grid 3 Accent 5" w:uiPriority="69"/>
+    <w:lsdException w:name="Dark List Accent 5" w:uiPriority="70"/>
+    <w:lsdException w:name="Colorful Shading Accent 5" w:uiPriority="71"/>
+    <w:lsdException w:name="Colorful List Accent 5" w:uiPriority="72"/>
+    <w:lsdException w:name="Colorful Grid Accent 5" w:uiPriority="73"/>
+    <w:lsdException w:name="Light Shading Accent 6" w:uiPriority="60"/>
+    <w:lsdException w:name="Light List Accent 6" w:uiPriority="61"/>
+    <w:lsdException w:name="Light Grid Accent 6" w:uiPriority="62"/>
+    <w:lsdException w:name="Medium Shading 1 Accent 6" w:uiPriority="63"/>
+    <w:lsdException w:name="Medium Shading 2 Accent 6" w:uiPriority="64"/>
+    <w:lsdException w:name="Medium List 1 Accent 6" w:uiPriority="65"/>
+    <w:lsdException w:name="Medium List 2 Accent 6" w:uiPriority="66"/>
+    <w:lsdException w:name="Medium Grid 1 Accent 6" w:uiPriority="67"/>
+    <w:lsdException w:name="Medium Grid 2 Accent 6" w:uiPriority="68"/>
+    <w:lsdException w:name="Medium Grid 3 Accent 6" w:uiPriority="69"/>
+    <w:lsdException w:name="Dark List Accent 6" w:uiPriority="70"/>
+    <w:lsdException w:name="Colorful Shading Accent 6" w:uiPriority="71"/>
+    <w:lsdException w:name="Colorful List Accent 6" w:uiPriority="72"/>
+    <w:lsdException w:name="Colorful Grid Accent 6" w:uiPriority="73"/>
+    <w:lsdException w:name="Subtle Emphasis" w:uiPriority="19" w:qFormat="1"/>
+    <w:lsdException w:name="Intense Emphasis" w:uiPriority="21" w:qFormat="1"/>
+    <w:lsdException w:name="Subtle Reference" w:uiPriority="31" w:qFormat="1"/>
+    <w:lsdException w:name="Intense Reference" w:uiPriority="32" w:qFormat="1"/>
+    <w:lsdException w:name="Book Title" w:uiPriority="33" w:qFormat="1"/>
+    <w:lsdException w:name="Bibliography" w:semiHidden="1" w:uiPriority="37" w:unhideWhenUsed="1"/>
+    <w:lsdException w:name="TOC Heading" w:semiHidden="1" w:uiPriority="39" w:unhideWhenUsed="1" w:qFormat="1"/>
+    <w:lsdException w:name="Plain Table 1" w:uiPriority="41"/>
+    <w:lsdException w:name="Plain Table 2" w:uiPriority="42"/>
+    <w:lsdException w:name="Plain Table 3" w:uiPriority="43"/>
+    <w:lsdException w:name="Plain Table 4" w:uiPriority="44"/>
+    <w:lsdException w:name="Plain Table 5" w:uiPriority="45"/>
+    <w:lsdException w:name="Grid Table Light" w:uiPriority="40"/>
+    <w:lsdException w:name="Grid Table 1 Light" w:uiPriority="46"/>
+    <w:lsdException w:name="Grid Table 2" w:uiPriority="47"/>
+    <w:lsdException w:name="Grid Table 3" w:uiPriority="48"/>
+    <w:lsdException w:name="Grid Table 4" w:uiPriority="49"/>
+    <w:lsdException w:name="Grid Table 5 Dark" w:uiPriority="50"/>
+    <w:lsdException w:name="Grid Table 6 Colorful" w:uiPriority="51"/>
+    <w:lsdException w:name="Grid Table 7 Colorful" w:uiPriority="52"/>
+    <w:lsdException w:name="Grid Table 1 Light Accent 1" w:uiPriority="46"/>
+    <w:lsdException w:name="Grid Table 2 Accent 1" w:uiPriority="47"/>
+    <w:lsdException w:name="Grid Table 3 Accent 1" w:uiPriority="48"/>
+    <w:lsdException w:name="Grid Table 4 Accent 1" w:uiPriority="49"/>
+    <w:lsdException w:name="Grid Table 5 Dark Accent 1" w:uiPriority="50"/>
+    <w:lsdException w:name="Grid Table 6 Colorful Accent 1" w:uiPriority="51"/>
+    <w:lsdException w:name="Grid Table 7 Colorful Accent 1" w:uiPriority="52"/>
+    <w:lsdException w:name="Grid Table 1 Light Accent 2" w:uiPriority="46"/>
+    <w:lsdException w:name="Grid Table 2 Accent 2" w:uiPriority="47"/>
+    <w:lsdException w:name="Grid Table 3 Accent 2" w:uiPriority="48"/>
+    <w:lsdException w:name="Grid Table 4 Accent 2" w:uiPriority="49"/>
+    <w:lsdException w:name="Grid Table 5 Dark Accent 2" w:uiPriority="50"/>
+    <w:lsdException w:name="Grid Table 6 Colorful Accent 2" w:uiPriority="51"/>
+    <w:lsdException w:name="Grid Table 7 Colorful Accent 2" w:uiPriority="52"/>
+    <w:lsdException w:name="Grid Table 1 Light Accent 3" w:uiPriority="46"/>
+    <w:lsdException w:name="Grid Table 2 Accent 3" w:uiPriority="47"/>
+    <w:lsdException w:name="Grid Table 3 Accent 3" w:uiPriority="48"/>
+    <w:lsdException w:name="Grid Table 4 Accent 3" w:uiPriority="49"/>
+    <w:lsdException w:name="Grid Table 5 Dark Accent 3" w:uiPriority="50"/>
+    <w:lsdException w:name="Grid Table 6 Colorful Accent 3" w:uiPriority="51"/>
+    <w:lsdException w:name="Grid Table 7 Colorful Accent 3" w:uiPriority="52"/>
+    <w:lsdException w:name="Grid Table 1 Light Accent 4" w:uiPriority="46"/>
+    <w:lsdException w:name="Grid Table 2 Accent 4" w:uiPriority="47"/>
+    <w:lsdException w:name="Grid Table 3 Accent 4" w:uiPriority="48"/>
+    <w:lsdException w:name="Grid Table 4 Accent 4" w:uiPriority="49"/>
+    <w:lsdException w:name="Grid Table 5 Dark Accent 4" w:uiPriority="50"/>
+    <w:lsdException w:name="Grid Table 6 Colorful Accent 4" w:uiPriority="51"/>
+    <w:lsdException w:name="Grid Table 7 Colorful Accent 4" w:uiPriority="52"/>
+    <w:lsdException w:name="Grid Table 1 Light Accent 5" w:uiPriority="46"/>
+    <w:lsdException w:name="Grid Table 2 Accent 5" w:uiPriority="47"/>
+    <w:lsdException w:name="Grid Table 3 Accent 5" w:uiPriority="48"/>
+    <w:lsdException w:name="Grid Table 4 Accent 5" w:uiPriority="49"/>
+    <w:lsdException w:name="Grid Table 5 Dark Accent 5" w:uiPriority="50"/>
+    <w:lsdException w:name="Grid Table 6 Colorful Accent 5" w:uiPriority="51"/>
+    <w:lsdException w:name="Grid Table 7 Colorful Accent 5" w:uiPriority="52"/>
+    <w:lsdException w:name="Grid Table 1 Light Accent 6" w:uiPriority="46"/>
+    <w:lsdException w:name="Grid Table 2 Accent 6" w:uiPriority="47"/>
+    <w:lsdException w:name="Grid Table 3 Accent 6" w:uiPriority="48"/>
+    <w:lsdException w:name="Grid Table 4 Accent 6" w:uiPriority="49"/>
+    <w:lsdException w:name="Grid Table 5 Dark Accent 6" w:uiPriority="50"/>
+    <w:lsdException w:name="Grid Table 6 Colorful Accent 6" w:uiPriority="51"/>
+    <w:lsdException w:name="Grid Table 7 Colorful Accent 6" w:uiPriority="52"/>
+    <w:lsdException w:name="List Table 1 Light" w:uiPriority="46"/>
+    <w:lsdException w:name="List Table 2" w:uiPriority="47"/>
+    <w:lsdException w:name="List Table 3" w:uiPriority="48"/>
+    <w:lsdException w:name="List Table 4" w:uiPriority="49"/>
+    <w:lsdException w:name="List Table 5 Dark" w:uiPriority="50"/>
+    <w:lsdException w:name="List Table 6 Colorful" w:uiPriority="51"/>
+    <w:lsdException w:name="List Table 7 Colorful" w:uiPriority="52"/>
+    <w:lsdException w:name="List Table 1 Light Accent 1" w:uiPriority="46"/>
+    <w:lsdException w:name="List Table 2 Accent 1" w:uiPriority="47"/>
+    <w:lsdException w:name="List Table 3 Accent 1" w:uiPriority="48"/>
+    <w:lsdException w:name="List Table 4 Accent 1" w:uiPriority="49"/>
+    <w:lsdException w:name="List Table 5 Dark Accent 1" w:uiPriority="50"/>
+    <w:lsdException w:name="List Table 6 Colorful Accent 1" w:uiPriority="51"/>
+    <w:lsdException w:name="List Table 7 Colorful Accent 1" w:uiPriority="52"/>
+    <w:lsdException w:name="List Table 1 Light Accent 2" w:uiPriority="46"/>
+    <w:lsdException w:name="List Table 2 Accent 2" w:uiPriority="47"/>
+    <w:lsdException w:name="List Table 3 Accent 2" w:uiPriority="48"/>
+    <w:lsdException w:name="List Table 4 Accent 2" w:uiPriority="49"/>
+    <w:lsdException w:name="List Table 5 Dark Accent 2" w:uiPriority="50"/>
+    <w:lsdException w:name="List Table 6 Colorful Accent 2" w:uiPriority="51"/>
+    <w:lsdException w:name="List Table 7 Colorful Accent 2" w:uiPriority="52"/>
+    <w:lsdException w:name="List Table 1 Light Accent 3" w:uiPriority="46"/>
+    <w:lsdException w:name="List Table 2 Accent 3" w:uiPriority="47"/>
+    <w:lsdException w:name="List Table 3 Accent 3" w:uiPriority="48"/>
+    <w:lsdException w:name="List Table 4 Accent 3" w:uiPriority="49"/>
+    <w:lsdException w:name="List Table 5 Dark Accent 3" w:uiPriority="50"/>
+    <w:lsdException w:name="List Table 6 Colorful Accent 3" w:uiPriority="51"/>
+    <w:lsdException w:name="List Table 7 Colorful Accent 3" w:uiPriority="52"/>
+    <w:lsdException w:name="List Table 1 Light Accent 4" w:uiPriority="46"/>
+    <w:lsdException w:name="List Table 2 Accent 4" w:uiPriority="47"/>
+    <w:lsdException w:name="List Table 3 Accent 4" w:uiPriority="48"/>
+    <w:lsdException w:name="List Table 4 Accent 4" w:uiPriority="49"/>
+    <w:lsdException w:name="List Table 5 Dark Accent 4" w:uiPriority="50"/>
+    <w:lsdException w:name="List Table 6 Colorful Accent 4" w:uiPriority="51"/>
+    <w:lsdException w:name="List Table 7 Colorful Accent 4" w:uiPriority="52"/>
+    <w:lsdException w:name="List Table 1 Light Accent 5" w:uiPriority="46"/>
+    <w:lsdException w:name="List Table 2 Accent 5" w:uiPriority="47"/>
+    <w:lsdException w:name="List Table 3 Accent 5" w:uiPriority="48"/>
+    <w:lsdException w:name="List Table 4 Accent 5" w:uiPriority="49"/>
+    <w:lsdException w:name="List Table 5 Dark Accent 5" w:uiPriority="50"/>
+    <w:lsdException w:name="List Table 6 Colorful Accent 5" w:uiPriority="51"/>
+    <w:lsdException w:name="List Table 7 Colorful Accent 5" w:uiPriority="52"/>
+    <w:lsdException w:name="List Table 1 Light Accent 6" w:uiPriority="46"/>
+    <w:lsdException w:name="List Table 2 Accent 6" w:uiPriority="47"/>
+    <w:lsdException w:name="List Table 3 Accent 6" w:uiPriority="48"/>
+    <w:lsdException w:name="List Table 4 Accent 6" w:uiPriority="49"/>
+    <w:lsdException w:name="List Table 5 Dark Accent 6" w:uiPriority="50"/>
+    <w:lsdException w:name="List Table 6 Colorful Accent 6" w:uiPriority="51"/>
+    <w:lsdException w:name="List Table 7 Colorful Accent 6" w:uiPriority="52"/>
+    <w:lsdException w:name="Mention" w:semiHidden="1" w:unhideWhenUsed="1"/>
+    <w:lsdException w:name="Smart Hyperlink" w:semiHidden="1" w:unhideWhenUsed="1"/>
+    <w:lsdException w:name="Hashtag" w:semiHidden="1" w:unhideWhenUsed="1"/>
+    <w:lsdException w:name="Unresolved Mention" w:semiHidden="1" w:unhideWhenUsed="1"/>
+    <w:lsdException w:name="Smart Link" w:semiHidden="1" w:unhideWhenUsed="1"/>
   </w:latentStyles>
   <w:style w:type="paragraph" w:default="1" w:styleId="Normal">
     <w:name w:val="Normal"/>
@@ -5988,6 +6212,7 @@
   <w:style w:type="character" w:default="1" w:styleId="Fuentedeprrafopredeter">
     <w:name w:val="Default Paragraph Font"/>
     <w:uiPriority w:val="1"/>
+    <w:semiHidden/>
     <w:unhideWhenUsed/>
   </w:style>
   <w:style w:type="table" w:default="1" w:styleId="Tablanormal">
@@ -5995,7 +6220,6 @@
     <w:uiPriority w:val="99"/>
     <w:semiHidden/>
     <w:unhideWhenUsed/>
-    <w:qFormat/>
     <w:tblPr>
       <w:tblInd w:w="0" w:type="dxa"/>
       <w:tblCellMar>
@@ -6375,7 +6599,7 @@
       <w:u w:val="single"/>
     </w:rPr>
   </w:style>
-  <w:style w:type="paragraph" w:styleId="TtulodeTDC">
+  <w:style w:type="paragraph" w:styleId="TtuloTDC">
     <w:name w:val="TOC Heading"/>
     <w:basedOn w:val="Ttulo1"/>
     <w:next w:val="Normal"/>
@@ -6922,7 +7146,7 @@
   <a:extraClrSchemeLst/>
   <a:extLst>
     <a:ext uri="{05A4C25C-085E-4340-85A3-A5531E510DB2}">
-      <thm15:themeFamily xmlns:thm15="http://schemas.microsoft.com/office/thememl/2012/main" xmlns="" name="Office Theme" id="{62F939B6-93AF-4DB8-9C6B-D6C7DFDC589F}" vid="{4A3C46E8-61CC-4603-A589-7422A47A8E4A}"/>
+      <thm15:themeFamily xmlns:thm15="http://schemas.microsoft.com/office/thememl/2012/main" name="Office Theme" id="{62F939B6-93AF-4DB8-9C6B-D6C7DFDC589F}" vid="{4A3C46E8-61CC-4603-A589-7422A47A8E4A}"/>
     </a:ext>
   </a:extLst>
 </a:theme>

</xml_diff>